<commit_message>
opdateret resultater og diskussion
</commit_message>
<xml_diff>
--- a/Rapport og projektdokumentation/Rapport/14) Resultater og diskussion.docx
+++ b/Rapport og projektdokumentation/Rapport/14) Resultater og diskussion.docx
@@ -1,30 +1,56 @@
 
 <file path=word/document.xml><?xml version="1.0" encoding="utf-8"?>
-<w:document xmlns:wpc="http://schemas.microsoft.com/office/word/2010/wordprocessingCanvas" xmlns:mc="http://schemas.openxmlformats.org/markup-compatibility/2006" xmlns:o="urn:schemas-microsoft-com:office:office" xmlns:r="http://schemas.openxmlformats.org/officeDocument/2006/relationships" xmlns:m="http://schemas.openxmlformats.org/officeDocument/2006/math" xmlns:v="urn:schemas-microsoft-com:vml" xmlns:wp14="http://schemas.microsoft.com/office/word/2010/wordprocessingDrawing" xmlns:wp="http://schemas.openxmlformats.org/drawingml/2006/wordprocessingDrawing" xmlns:w10="urn:schemas-microsoft-com:office:word" xmlns:w="http://schemas.openxmlformats.org/wordprocessingml/2006/main" xmlns:w14="http://schemas.microsoft.com/office/word/2010/wordml" xmlns:wpg="http://schemas.microsoft.com/office/word/2010/wordprocessingGroup" xmlns:wpi="http://schemas.microsoft.com/office/word/2010/wordprocessingInk" xmlns:wne="http://schemas.microsoft.com/office/word/2006/wordml" xmlns:wps="http://schemas.microsoft.com/office/word/2010/wordprocessingShape" mc:Ignorable="w14 wp14">
+<w:document xmlns:wpc="http://schemas.microsoft.com/office/word/2010/wordprocessingCanvas" xmlns:mc="http://schemas.openxmlformats.org/markup-compatibility/2006" xmlns:o="urn:schemas-microsoft-com:office:office" xmlns:r="http://schemas.openxmlformats.org/officeDocument/2006/relationships" xmlns:m="http://schemas.openxmlformats.org/officeDocument/2006/math" xmlns:v="urn:schemas-microsoft-com:vml" xmlns:wp14="http://schemas.microsoft.com/office/word/2010/wordprocessingDrawing" xmlns:wp="http://schemas.openxmlformats.org/drawingml/2006/wordprocessingDrawing" xmlns:w10="urn:schemas-microsoft-com:office:word" xmlns:w="http://schemas.openxmlformats.org/wordprocessingml/2006/main" xmlns:w14="http://schemas.microsoft.com/office/word/2010/wordml" xmlns:w15="http://schemas.microsoft.com/office/word/2012/wordml" xmlns:wpg="http://schemas.microsoft.com/office/word/2010/wordprocessingGroup" xmlns:wpi="http://schemas.microsoft.com/office/word/2010/wordprocessingInk" xmlns:wne="http://schemas.microsoft.com/office/word/2006/wordml" xmlns:wps="http://schemas.microsoft.com/office/word/2010/wordprocessingShape" mc:Ignorable="w14 w15 wp14">
   <w:body>
     <w:p>
       <w:pPr>
-        <w:pStyle w:val="Heading1"/>
+        <w:pStyle w:val="Overskrift1"/>
       </w:pPr>
       <w:r>
         <w:t>Resultater og diskussion</w:t>
       </w:r>
     </w:p>
     <w:p>
-      <w:pPr>
-        <w:jc w:val="both"/>
-      </w:pPr>
-      <w:r>
-        <w:t xml:space="preserve">Største delen af projektet er implementeret. </w:t>
-      </w:r>
-      <w:r>
-        <w:t>BodyRock3000</w:t>
-      </w:r>
-      <w:r>
-        <w:t xml:space="preserve"> er defineret som et digitalt instrument der skal afspille</w:t>
-      </w:r>
-      <w:r>
-        <w:t xml:space="preserve"> lydsamples og genere MIDI-toner på baggrund af blandt andet et accelerometer. </w:t>
+      <w:r>
+        <w:t>Største</w:t>
+      </w:r>
+      <w:r>
+        <w:t xml:space="preserve">delen af projektet er implementeret. </w:t>
+      </w:r>
+      <w:r>
+        <w:t>BodyRock3000 er defineret som et digitalt instrument</w:t>
+      </w:r>
+      <w:r>
+        <w:t>,</w:t>
+      </w:r>
+      <w:r>
+        <w:t xml:space="preserve"> der skal afspille lydsamples og genere</w:t>
+      </w:r>
+      <w:r>
+        <w:t>re</w:t>
+      </w:r>
+      <w:r>
+        <w:t xml:space="preserve"> MIDI-toner på baggrund af</w:t>
+      </w:r>
+      <w:r>
+        <w:t>,</w:t>
+      </w:r>
+      <w:r>
+        <w:t xml:space="preserve"> blandt andet</w:t>
+      </w:r>
+      <w:r>
+        <w:t>,</w:t>
+      </w:r>
+      <w:r>
+        <w:t xml:space="preserve"> et </w:t>
+      </w:r>
+      <w:proofErr w:type="spellStart"/>
+      <w:r>
+        <w:t>accelerometer</w:t>
+      </w:r>
+      <w:proofErr w:type="spellEnd"/>
+      <w:r>
+        <w:t xml:space="preserve">. </w:t>
       </w:r>
       <w:r>
         <w:t>Systemet skal fungere</w:t>
@@ -33,41 +59,78 @@
         <w:t xml:space="preserve"> trådløst</w:t>
       </w:r>
       <w:r>
-        <w:t xml:space="preserve"> mellem de to to enheder Body og Rock for at brugeren får de rette udfoldelsesrammer for at bevæge sensorne. Indstillingen af sy</w:t>
-      </w:r>
-      <w:r>
-        <w:t>stemet skal ske via. brugervenlig grænseflade på Rock.</w:t>
+        <w:t xml:space="preserve"> mellem de to</w:t>
+      </w:r>
+      <w:r>
+        <w:t xml:space="preserve"> enheder Body og Rock</w:t>
+      </w:r>
+      <w:r>
+        <w:t>,</w:t>
+      </w:r>
+      <w:r>
+        <w:t xml:space="preserve"> for at brugeren får de rette udfoldelsesrammer</w:t>
+      </w:r>
+      <w:r>
+        <w:t>,</w:t>
+      </w:r>
+      <w:r>
+        <w:t xml:space="preserve"> for at bevæge sensor</w:t>
+      </w:r>
+      <w:r>
+        <w:t>er</w:t>
+      </w:r>
+      <w:r>
+        <w:t>ne. Indstillingen af sy</w:t>
+      </w:r>
+      <w:r>
+        <w:t>stemet skal ske via</w:t>
+      </w:r>
+      <w:r>
+        <w:t xml:space="preserve"> </w:t>
+      </w:r>
+      <w:r>
+        <w:t xml:space="preserve">en grafisk </w:t>
+      </w:r>
+      <w:r>
+        <w:t>grænseflade på Rock.</w:t>
       </w:r>
     </w:p>
     <w:p>
-      <w:pPr>
-        <w:jc w:val="both"/>
-      </w:pPr>
-    </w:p>
-    <w:p>
-      <w:pPr>
-        <w:jc w:val="both"/>
-      </w:pPr>
-      <w:r>
-        <w:t>På billederne nedenun</w:t>
-      </w:r>
-      <w:r>
-        <w:t xml:space="preserve">der med </w:t>
-      </w:r>
-      <w:r>
-        <w:t>der ses de for</w:t>
-      </w:r>
-      <w:r>
-        <w:t>skellige hardware-dele vi har nåe</w:t>
-      </w:r>
-      <w:r>
-        <w:t xml:space="preserve">t at implementere. </w:t>
+      <w:r>
+        <w:t xml:space="preserve">På billederne </w:t>
+      </w:r>
+      <w:r>
+        <w:t>herunder</w:t>
+      </w:r>
+      <w:r>
+        <w:t xml:space="preserve"> ses de for</w:t>
+      </w:r>
+      <w:r>
+        <w:t>skellige hardware-dele</w:t>
+      </w:r>
+      <w:r>
+        <w:t>,</w:t>
+      </w:r>
+      <w:r>
+        <w:t xml:space="preserve"> </w:t>
+      </w:r>
+      <w:r>
+        <w:t>som er succesfuldt implementeret</w:t>
+      </w:r>
+      <w:r>
+        <w:t xml:space="preserve">. </w:t>
       </w:r>
       <w:r>
         <w:t>På næste side</w:t>
       </w:r>
       <w:r>
-        <w:t xml:space="preserve"> ses der hvad der blev færdigt overordnet.</w:t>
+        <w:t xml:space="preserve"> ses der</w:t>
+      </w:r>
+      <w:r>
+        <w:t>,</w:t>
+      </w:r>
+      <w:r>
+        <w:t xml:space="preserve"> hvad der blev færdigt overordnet.</w:t>
       </w:r>
       <w:r>
         <w:t xml:space="preserve"> </w:t>
@@ -123,7 +186,7 @@
                           </pic:cNvPicPr>
                         </pic:nvPicPr>
                         <pic:blipFill>
-                          <a:blip r:embed="rId9" cstate="print">
+                          <a:blip r:embed="rId8" cstate="print">
                             <a:extLst>
                               <a:ext uri="{28A0092B-C50C-407E-A947-70E740481C1C}">
                                 <a14:useLocalDpi xmlns:a14="http://schemas.microsoft.com/office/drawing/2010/main" val="0"/>
@@ -172,7 +235,7 @@
                           <w:txbxContent>
                             <w:p>
                               <w:pPr>
-                                <w:pStyle w:val="Caption"/>
+                                <w:pStyle w:val="Billedtekst"/>
                                 <w:rPr>
                                   <w:i/>
                                   <w:noProof/>
@@ -261,7 +324,7 @@
           </mc:Choice>
           <mc:Fallback>
             <w:pict>
-              <v:group id="Group 15" o:spid="_x0000_s1026" style="position:absolute;margin-left:249.1pt;margin-top:154.55pt;width:239.6pt;height:143.9pt;z-index:251672576;mso-width-relative:margin;mso-height-relative:margin" coordsize="31141,18707" o:gfxdata="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">
+              <v:group w14:anchorId="2C5BD85F" id="Group 15" o:spid="_x0000_s1026" style="position:absolute;margin-left:249.1pt;margin-top:154.55pt;width:239.6pt;height:143.9pt;z-index:251672576;mso-width-relative:margin;mso-height-relative:margin" coordsize="31141,18707" o:gfxdata="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">
                 <v:shapetype id="_x0000_t75" coordsize="21600,21600" o:spt="75" o:preferrelative="t" path="m@4@5l@4@11@9@11@9@5xe" filled="f" stroked="f">
                   <v:stroke joinstyle="miter"/>
                   <v:formulas>
@@ -282,7 +345,7 @@
                   <o:lock v:ext="edit" aspectratio="t"/>
                 </v:shapetype>
                 <v:shape id="Picture 12" o:spid="_x0000_s1027" type="#_x0000_t75" style="position:absolute;width:31141;height:15441;visibility:visible;mso-wrap-style:square" o:gfxdata="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">
-                  <v:imagedata r:id="rId10" o:title="2014-12-15 13.44.23"/>
+                  <v:imagedata r:id="rId9" o:title="2014-12-15 13.44.23"/>
                   <v:path arrowok="t"/>
                 </v:shape>
                 <v:shapetype id="_x0000_t202" coordsize="21600,21600" o:spt="202" path="m,l,21600r21600,l21600,xe">
@@ -294,7 +357,7 @@
                     <w:txbxContent>
                       <w:p>
                         <w:pPr>
-                          <w:pStyle w:val="Caption"/>
+                          <w:pStyle w:val="Billedtekst"/>
                           <w:rPr>
                             <w:i/>
                             <w:noProof/>
@@ -410,7 +473,7 @@
                           </pic:cNvPicPr>
                         </pic:nvPicPr>
                         <pic:blipFill>
-                          <a:blip r:embed="rId11" cstate="print">
+                          <a:blip r:embed="rId10" cstate="print">
                             <a:extLst>
                               <a:ext uri="{28A0092B-C50C-407E-A947-70E740481C1C}">
                                 <a14:useLocalDpi xmlns:a14="http://schemas.microsoft.com/office/drawing/2010/main" val="0"/>
@@ -459,7 +522,7 @@
                           <w:txbxContent>
                             <w:p>
                               <w:pPr>
-                                <w:pStyle w:val="Caption"/>
+                                <w:pStyle w:val="Billedtekst"/>
                                 <w:rPr>
                                   <w:b w:val="0"/>
                                   <w:i/>
@@ -549,9 +612,9 @@
           </mc:Choice>
           <mc:Fallback>
             <w:pict>
-              <v:group id="Group 17" o:spid="_x0000_s1029" style="position:absolute;margin-left:237.4pt;margin-top:297.2pt;width:248.55pt;height:205.5pt;z-index:251674624;mso-width-relative:margin;mso-height-relative:margin" coordsize="26914,23450" o:gfxdata="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">
+              <v:group w14:anchorId="614D3284" id="Group 17" o:spid="_x0000_s1029" style="position:absolute;margin-left:237.4pt;margin-top:297.2pt;width:248.55pt;height:205.5pt;z-index:251674624;mso-width-relative:margin;mso-height-relative:margin" coordsize="26914,23450" o:gfxdata="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">
                 <v:shape id="Picture 13" o:spid="_x0000_s1030" type="#_x0000_t75" style="position:absolute;width:26914;height:20185;visibility:visible;mso-wrap-style:square" o:gfxdata="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">
-                  <v:imagedata r:id="rId12" o:title="20141215_121553733_iOS"/>
+                  <v:imagedata r:id="rId11" o:title="20141215_121553733_iOS"/>
                   <v:path arrowok="t"/>
                 </v:shape>
                 <v:shape id="Text Box 16" o:spid="_x0000_s1031" type="#_x0000_t202" style="position:absolute;top:20783;width:26898;height:2667;visibility:visible;mso-wrap-style:square;v-text-anchor:top" o:gfxdata="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" stroked="f">
@@ -559,7 +622,7 @@
                     <w:txbxContent>
                       <w:p>
                         <w:pPr>
-                          <w:pStyle w:val="Caption"/>
+                          <w:pStyle w:val="Billedtekst"/>
                           <w:rPr>
                             <w:b w:val="0"/>
                             <w:i/>
@@ -675,7 +738,7 @@
                           </pic:cNvPicPr>
                         </pic:nvPicPr>
                         <pic:blipFill>
-                          <a:blip r:embed="rId13" cstate="print">
+                          <a:blip r:embed="rId12" cstate="print">
                             <a:extLst>
                               <a:ext uri="{28A0092B-C50C-407E-A947-70E740481C1C}">
                                 <a14:useLocalDpi xmlns:a14="http://schemas.microsoft.com/office/drawing/2010/main" val="0"/>
@@ -724,7 +787,7 @@
                           <w:txbxContent>
                             <w:p>
                               <w:pPr>
-                                <w:pStyle w:val="Caption"/>
+                                <w:pStyle w:val="Billedtekst"/>
                                 <w:rPr>
                                   <w:i/>
                                   <w:noProof/>
@@ -813,9 +876,9 @@
           </mc:Choice>
           <mc:Fallback>
             <w:pict>
-              <v:group id="Group 10" o:spid="_x0000_s1032" style="position:absolute;margin-left:9.05pt;margin-top:368.35pt;width:237.4pt;height:134.2pt;z-index:251667456;mso-width-relative:margin;mso-height-relative:margin" coordsize="33261,19270" o:gfxdata="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">
-                <v:shape id="Picture 7" o:spid="_x0000_s1033" type="#_x0000_t75" style="position:absolute;width:28682;height:16166;visibility:visible;mso-wrap-style:square" o:gfxdata="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">
-                  <v:imagedata r:id="rId14" o:title="2014-12-15 13.43.47"/>
+              <v:group w14:anchorId="0154E6B2" id="Group 10" o:spid="_x0000_s1032" style="position:absolute;margin-left:9.05pt;margin-top:368.35pt;width:237.4pt;height:134.2pt;z-index:251667456;mso-width-relative:margin;mso-height-relative:margin" coordsize="33261,19270" o:gfxdata="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">
+                <v:shape id="Picture 7" o:spid="_x0000_s1033" type="#_x0000_t75" style="position:absolute;width:28682;height:16166;visibility:visible;mso-wrap-style:square" o:gfxdata="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">
+                  <v:imagedata r:id="rId13" o:title="2014-12-15 13.43.47"/>
                   <v:path arrowok="t"/>
                 </v:shape>
                 <v:shape id="Text Box 9" o:spid="_x0000_s1034" type="#_x0000_t202" style="position:absolute;top:16603;width:33261;height:2667;visibility:visible;mso-wrap-style:square;v-text-anchor:top" o:gfxdata="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" stroked="f">
@@ -823,7 +886,7 @@
                     <w:txbxContent>
                       <w:p>
                         <w:pPr>
-                          <w:pStyle w:val="Caption"/>
+                          <w:pStyle w:val="Billedtekst"/>
                           <w:rPr>
                             <w:i/>
                             <w:noProof/>
@@ -939,7 +1002,7 @@
                           </pic:cNvPicPr>
                         </pic:nvPicPr>
                         <pic:blipFill>
-                          <a:blip r:embed="rId15" cstate="print">
+                          <a:blip r:embed="rId14" cstate="print">
                             <a:extLst>
                               <a:ext uri="{28A0092B-C50C-407E-A947-70E740481C1C}">
                                 <a14:useLocalDpi xmlns:a14="http://schemas.microsoft.com/office/drawing/2010/main" val="0"/>
@@ -988,7 +1051,7 @@
                           <w:txbxContent>
                             <w:p>
                               <w:pPr>
-                                <w:pStyle w:val="Caption"/>
+                                <w:pStyle w:val="Billedtekst"/>
                                 <w:rPr>
                                   <w:i/>
                                   <w:noProof/>
@@ -1077,9 +1140,9 @@
           </mc:Choice>
           <mc:Fallback>
             <w:pict>
-              <v:group id="Group 8" o:spid="_x0000_s1035" style="position:absolute;margin-left:9.15pt;margin-top:186.5pt;width:203.8pt;height:182.75pt;z-index:251664384;mso-width-relative:margin;mso-height-relative:margin" coordorigin="1556,-1821" coordsize="29031,27019" o:gfxdata="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">
+              <v:group w14:anchorId="23C070A2" id="Group 8" o:spid="_x0000_s1035" style="position:absolute;margin-left:9.15pt;margin-top:186.5pt;width:203.8pt;height:182.75pt;z-index:251664384;mso-width-relative:margin;mso-height-relative:margin" coordorigin="1556,-1821" coordsize="29031,27019" o:gfxdata="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">
                 <v:shape id="Picture 5" o:spid="_x0000_s1036" type="#_x0000_t75" style="position:absolute;left:1556;top:-1821;width:29032;height:23843;visibility:visible;mso-wrap-style:square" o:gfxdata="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">
-                  <v:imagedata r:id="rId16" o:title="2014-12-15 13.43.31"/>
+                  <v:imagedata r:id="rId15" o:title="2014-12-15 13.43.31"/>
                   <v:path arrowok="t"/>
                 </v:shape>
                 <v:shape id="Text Box 6" o:spid="_x0000_s1037" type="#_x0000_t202" style="position:absolute;left:1598;top:22531;width:27476;height:2667;visibility:visible;mso-wrap-style:square;v-text-anchor:top" o:gfxdata="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" stroked="f">
@@ -1087,7 +1150,7 @@
                     <w:txbxContent>
                       <w:p>
                         <w:pPr>
-                          <w:pStyle w:val="Caption"/>
+                          <w:pStyle w:val="Billedtekst"/>
                           <w:rPr>
                             <w:i/>
                             <w:noProof/>
@@ -1203,7 +1266,7 @@
                           </pic:cNvPicPr>
                         </pic:nvPicPr>
                         <pic:blipFill>
-                          <a:blip r:embed="rId17" cstate="print">
+                          <a:blip r:embed="rId16" cstate="print">
                             <a:extLst>
                               <a:ext uri="{28A0092B-C50C-407E-A947-70E740481C1C}">
                                 <a14:useLocalDpi xmlns:a14="http://schemas.microsoft.com/office/drawing/2010/main" val="0"/>
@@ -1252,7 +1315,7 @@
                           <w:txbxContent>
                             <w:p>
                               <w:pPr>
-                                <w:pStyle w:val="Caption"/>
+                                <w:pStyle w:val="Billedtekst"/>
                                 <w:rPr>
                                   <w:i/>
                                   <w:noProof/>
@@ -1381,9 +1444,9 @@
           </mc:Choice>
           <mc:Fallback>
             <w:pict>
-              <v:group id="Group 3" o:spid="_x0000_s1038" style="position:absolute;margin-left:257.35pt;margin-top:19.9pt;width:228.95pt;height:119.5pt;z-index:-251656192;mso-width-relative:margin;mso-height-relative:margin" coordsize="32632,21303" o:gfxdata="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">
+              <v:group w14:anchorId="46F6EC7B" id="Group 3" o:spid="_x0000_s1038" style="position:absolute;margin-left:257.35pt;margin-top:19.9pt;width:228.95pt;height:119.5pt;z-index:-251656192;mso-width-relative:margin;mso-height-relative:margin" coordsize="32632,21303" o:gfxdata="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">
                 <v:shape id="Picture 2" o:spid="_x0000_s1039" type="#_x0000_t75" style="position:absolute;width:32607;height:14751;visibility:visible;mso-wrap-style:square" o:gfxdata="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">
-                  <v:imagedata r:id="rId18" o:title="2014-12-15 13.38.35"/>
+                  <v:imagedata r:id="rId17" o:title="2014-12-15 13.38.35"/>
                   <v:path arrowok="t"/>
                 </v:shape>
                 <v:shape id="Text Box 1" o:spid="_x0000_s1040" type="#_x0000_t202" style="position:absolute;top:15354;width:32632;height:5949;visibility:visible;mso-wrap-style:square;v-text-anchor:top" o:gfxdata="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" stroked="f">
@@ -1391,7 +1454,7 @@
                     <w:txbxContent>
                       <w:p>
                         <w:pPr>
-                          <w:pStyle w:val="Caption"/>
+                          <w:pStyle w:val="Billedtekst"/>
                           <w:rPr>
                             <w:i/>
                             <w:noProof/>
@@ -1546,7 +1609,7 @@
                           </pic:cNvPicPr>
                         </pic:nvPicPr>
                         <pic:blipFill rotWithShape="1">
-                          <a:blip r:embed="rId19" cstate="print">
+                          <a:blip r:embed="rId18" cstate="print">
                             <a:extLst>
                               <a:ext uri="{28A0092B-C50C-407E-A947-70E740481C1C}">
                                 <a14:useLocalDpi xmlns:a14="http://schemas.microsoft.com/office/drawing/2010/main" val="0"/>
@@ -1598,7 +1661,7 @@
                           <w:txbxContent>
                             <w:p>
                               <w:pPr>
-                                <w:pStyle w:val="Caption"/>
+                                <w:pStyle w:val="Billedtekst"/>
                                 <w:rPr>
                                   <w:i/>
                                   <w:noProof/>
@@ -1681,9 +1744,9 @@
           </mc:Choice>
           <mc:Fallback>
             <w:pict>
-              <v:group id="Group 20" o:spid="_x0000_s1041" style="position:absolute;margin-left:9.45pt;margin-top:20.05pt;width:231.7pt;height:166.4pt;z-index:251678720" coordsize="29425,21132" o:gfxdata="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">
-                <v:shape id="Picture 18" o:spid="_x0000_s1042" type="#_x0000_t75" style="position:absolute;width:29416;height:16476;visibility:visible;mso-wrap-style:square" o:gfxdata="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">
-                  <v:imagedata r:id="rId20" o:title="2014-12-15 14.17.44" croptop="5229f" cropright="4915f"/>
+              <v:group w14:anchorId="322C9BA5" id="Group 20" o:spid="_x0000_s1041" style="position:absolute;margin-left:9.45pt;margin-top:20.05pt;width:231.7pt;height:166.4pt;z-index:251678720" coordsize="29425,21132" o:gfxdata="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">
+                <v:shape id="Picture 18" o:spid="_x0000_s1042" type="#_x0000_t75" style="position:absolute;width:29416;height:16476;visibility:visible;mso-wrap-style:square" o:gfxdata="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">
+                  <v:imagedata r:id="rId19" o:title="2014-12-15 14.17.44" croptop="5229f" cropright="4915f"/>
                   <v:path arrowok="t"/>
                 </v:shape>
                 <v:shape id="Text Box 19" o:spid="_x0000_s1043" type="#_x0000_t202" style="position:absolute;top:17075;width:29425;height:4057;visibility:visible;mso-wrap-style:square;v-text-anchor:top" o:gfxdata="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" stroked="f">
@@ -1691,7 +1754,7 @@
                     <w:txbxContent>
                       <w:p>
                         <w:pPr>
-                          <w:pStyle w:val="Caption"/>
+                          <w:pStyle w:val="Billedtekst"/>
                           <w:rPr>
                             <w:i/>
                             <w:noProof/>
@@ -1776,15 +1839,18 @@
     </w:p>
     <w:tbl>
       <w:tblPr>
-        <w:tblStyle w:val="TableGrid"/>
+        <w:tblStyle w:val="Tabel-Gitter"/>
         <w:tblW w:w="0" w:type="auto"/>
+        <w:jc w:val="center"/>
         <w:tblLook w:val="04A0" w:firstRow="1" w:lastRow="0" w:firstColumn="1" w:lastColumn="0" w:noHBand="0" w:noVBand="1"/>
       </w:tblPr>
       <w:tblGrid>
         <w:gridCol w:w="4889"/>
-        <w:gridCol w:w="4889"/>
       </w:tblGrid>
       <w:tr>
+        <w:trPr>
+          <w:jc w:val="center"/>
+        </w:trPr>
         <w:tc>
           <w:tcPr>
             <w:tcW w:w="4889" w:type="dxa"/>
@@ -1800,10 +1866,206 @@
               <w:rPr>
                 <w:b/>
               </w:rPr>
-              <w:t>Færdiggjort</w:t>
+              <w:t xml:space="preserve">Nuværende </w:t>
+            </w:r>
+            <w:proofErr w:type="spellStart"/>
+            <w:r>
+              <w:rPr>
+                <w:b/>
+              </w:rPr>
+              <w:t>iteration</w:t>
+            </w:r>
+            <w:proofErr w:type="spellEnd"/>
+          </w:p>
+        </w:tc>
+      </w:tr>
+      <w:tr>
+        <w:trPr>
+          <w:jc w:val="center"/>
+        </w:trPr>
+        <w:tc>
+          <w:tcPr>
+            <w:tcW w:w="4889" w:type="dxa"/>
+          </w:tcPr>
+          <w:p>
+            <w:r>
+              <w:t xml:space="preserve">GUI på </w:t>
+            </w:r>
+            <w:proofErr w:type="spellStart"/>
+            <w:r>
+              <w:t>Raspberry</w:t>
+            </w:r>
+            <w:proofErr w:type="spellEnd"/>
+            <w:r>
+              <w:t xml:space="preserve"> Pi</w:t>
             </w:r>
           </w:p>
         </w:tc>
+      </w:tr>
+      <w:tr>
+        <w:trPr>
+          <w:jc w:val="center"/>
+        </w:trPr>
+        <w:tc>
+          <w:tcPr>
+            <w:tcW w:w="4889" w:type="dxa"/>
+          </w:tcPr>
+          <w:p>
+            <w:proofErr w:type="spellStart"/>
+            <w:r>
+              <w:t>DataBank</w:t>
+            </w:r>
+            <w:proofErr w:type="spellEnd"/>
+            <w:r>
+              <w:t xml:space="preserve"> skelet</w:t>
+            </w:r>
+          </w:p>
+        </w:tc>
+      </w:tr>
+      <w:tr>
+        <w:trPr>
+          <w:jc w:val="center"/>
+        </w:trPr>
+        <w:tc>
+          <w:tcPr>
+            <w:tcW w:w="4889" w:type="dxa"/>
+          </w:tcPr>
+          <w:p>
+            <w:r>
+              <w:t xml:space="preserve">Sensorkonfiguration + </w:t>
+            </w:r>
+            <w:proofErr w:type="spellStart"/>
+            <w:r>
+              <w:t>Mapping</w:t>
+            </w:r>
+            <w:proofErr w:type="spellEnd"/>
+            <w:r>
+              <w:t xml:space="preserve"> </w:t>
+            </w:r>
+            <w:proofErr w:type="spellStart"/>
+            <w:r>
+              <w:t>Scheme</w:t>
+            </w:r>
+            <w:proofErr w:type="spellEnd"/>
+          </w:p>
+        </w:tc>
+      </w:tr>
+      <w:tr>
+        <w:trPr>
+          <w:jc w:val="center"/>
+        </w:trPr>
+        <w:tc>
+          <w:tcPr>
+            <w:tcW w:w="4889" w:type="dxa"/>
+          </w:tcPr>
+          <w:p>
+            <w:r>
+              <w:t>Rock Controller</w:t>
+            </w:r>
+          </w:p>
+        </w:tc>
+      </w:tr>
+      <w:tr>
+        <w:trPr>
+          <w:jc w:val="center"/>
+        </w:trPr>
+        <w:tc>
+          <w:tcPr>
+            <w:tcW w:w="4889" w:type="dxa"/>
+          </w:tcPr>
+          <w:p>
+            <w:r>
+              <w:t>Trådløs kommunikation</w:t>
+            </w:r>
+          </w:p>
+        </w:tc>
+      </w:tr>
+      <w:tr>
+        <w:trPr>
+          <w:jc w:val="center"/>
+        </w:trPr>
+        <w:tc>
+          <w:tcPr>
+            <w:tcW w:w="4889" w:type="dxa"/>
+          </w:tcPr>
+          <w:p>
+            <w:proofErr w:type="spellStart"/>
+            <w:r>
+              <w:t>Accelerometer</w:t>
+            </w:r>
+            <w:proofErr w:type="spellEnd"/>
+            <w:r>
+              <w:t>-sensor</w:t>
+            </w:r>
+          </w:p>
+        </w:tc>
+      </w:tr>
+      <w:tr>
+        <w:trPr>
+          <w:jc w:val="center"/>
+        </w:trPr>
+        <w:tc>
+          <w:tcPr>
+            <w:tcW w:w="4889" w:type="dxa"/>
+          </w:tcPr>
+          <w:p>
+            <w:r>
+              <w:t>Body Controller</w:t>
+            </w:r>
+          </w:p>
+        </w:tc>
+      </w:tr>
+      <w:tr>
+        <w:trPr>
+          <w:jc w:val="center"/>
+        </w:trPr>
+        <w:tc>
+          <w:tcPr>
+            <w:tcW w:w="4889" w:type="dxa"/>
+          </w:tcPr>
+          <w:p>
+            <w:r>
+              <w:t>Linux MIDI Sampler</w:t>
+            </w:r>
+          </w:p>
+        </w:tc>
+      </w:tr>
+      <w:tr>
+        <w:trPr>
+          <w:jc w:val="center"/>
+        </w:trPr>
+        <w:tc>
+          <w:tcPr>
+            <w:tcW w:w="4889" w:type="dxa"/>
+          </w:tcPr>
+          <w:p>
+            <w:r>
+              <w:t>Envejskommunikation mellem Body og Rock</w:t>
+            </w:r>
+          </w:p>
+          <w:p>
+            <w:r>
+              <w:t>Afsendelse af sensordata</w:t>
+            </w:r>
+          </w:p>
+        </w:tc>
+      </w:tr>
+    </w:tbl>
+    <w:p/>
+    <w:tbl>
+      <w:tblPr>
+        <w:tblStyle w:val="Tabel-Gitter"/>
+        <w:tblW w:w="0" w:type="auto"/>
+        <w:jc w:val="center"/>
+        <w:tblLook w:val="04A0" w:firstRow="1" w:lastRow="0" w:firstColumn="1" w:lastColumn="0" w:noHBand="0" w:noVBand="1"/>
+      </w:tblPr>
+      <w:tblGrid>
+        <w:gridCol w:w="4889"/>
+      </w:tblGrid>
+      <w:tr>
+        <w:trPr>
+          <w:jc w:val="center"/>
+        </w:trPr>
         <w:tc>
           <w:tcPr>
             <w:tcW w:w="4889" w:type="dxa"/>
@@ -1819,172 +2081,145 @@
               <w:rPr>
                 <w:b/>
               </w:rPr>
-              <w:t>Mangler</w:t>
+              <w:t xml:space="preserve">Fremtidige </w:t>
             </w:r>
+            <w:proofErr w:type="spellStart"/>
+            <w:r>
+              <w:rPr>
+                <w:b/>
+              </w:rPr>
+              <w:t>iterationer</w:t>
+            </w:r>
+            <w:proofErr w:type="spellEnd"/>
           </w:p>
         </w:tc>
       </w:tr>
       <w:tr>
+        <w:trPr>
+          <w:jc w:val="center"/>
+        </w:trPr>
         <w:tc>
           <w:tcPr>
             <w:tcW w:w="4889" w:type="dxa"/>
           </w:tcPr>
           <w:p>
             <w:r>
-              <w:t>GUI</w:t>
-            </w:r>
-            <w:r>
-              <w:t xml:space="preserve"> på Raspberry Pi.</w:t>
+              <w:t>Tovejskommunikation mellem Body og Rock</w:t>
             </w:r>
           </w:p>
         </w:tc>
+      </w:tr>
+      <w:tr>
+        <w:trPr>
+          <w:jc w:val="center"/>
+        </w:trPr>
+        <w:tc>
+          <w:tcPr>
+            <w:tcW w:w="4889" w:type="dxa"/>
+          </w:tcPr>
+          <w:p>
+            <w:proofErr w:type="spellStart"/>
+            <w:r>
+              <w:t>Presets</w:t>
+            </w:r>
+            <w:proofErr w:type="spellEnd"/>
+            <w:r>
+              <w:t xml:space="preserve"> generelt (manglende systemarkitektur på Body f.eks.)</w:t>
+            </w:r>
+          </w:p>
+        </w:tc>
+      </w:tr>
+      <w:tr>
+        <w:trPr>
+          <w:jc w:val="center"/>
+        </w:trPr>
         <w:tc>
           <w:tcPr>
             <w:tcW w:w="4889" w:type="dxa"/>
           </w:tcPr>
           <w:p>
             <w:r>
-              <w:t>Forbindelsen mellem Rock controlleren og Body controlleren</w:t>
+              <w:t xml:space="preserve">Dele af </w:t>
             </w:r>
+            <w:proofErr w:type="spellStart"/>
             <w:r>
-              <w:t xml:space="preserve"> MED presets</w:t>
+              <w:t>DataBank</w:t>
+            </w:r>
+            <w:proofErr w:type="spellEnd"/>
+            <w:r>
+              <w:t>/GUI (forbind/autoforbind-knap mangler blandt andet)</w:t>
             </w:r>
           </w:p>
         </w:tc>
       </w:tr>
       <w:tr>
+        <w:trPr>
+          <w:jc w:val="center"/>
+        </w:trPr>
         <w:tc>
           <w:tcPr>
             <w:tcW w:w="4889" w:type="dxa"/>
           </w:tcPr>
           <w:p>
             <w:r>
-              <w:t>Databank skelet</w:t>
+              <w:t xml:space="preserve">Implementering af yderligere sensorer – kun én kan sættes til, og kun et </w:t>
+            </w:r>
+            <w:proofErr w:type="spellStart"/>
+            <w:r>
+              <w:t>accelerometer</w:t>
+            </w:r>
+            <w:proofErr w:type="spellEnd"/>
+            <w:r>
+              <w:t xml:space="preserve"> kan tilsluttes. Der mangler: gyroskop, </w:t>
+            </w:r>
+            <w:proofErr w:type="spellStart"/>
+            <w:r>
+              <w:t>proximity</w:t>
+            </w:r>
+            <w:proofErr w:type="spellEnd"/>
+            <w:r>
+              <w:t>-sensor, tryksensor</w:t>
             </w:r>
           </w:p>
+          <w:p/>
         </w:tc>
+      </w:tr>
+      <w:tr>
+        <w:trPr>
+          <w:jc w:val="center"/>
+        </w:trPr>
         <w:tc>
           <w:tcPr>
             <w:tcW w:w="4889" w:type="dxa"/>
           </w:tcPr>
           <w:p>
             <w:r>
-              <w:t>P</w:t>
-            </w:r>
-            <w:r>
-              <w:t>resets generelt (manglende systemarkitektur på body fx)</w:t>
+              <w:t>Forsyningsprint til Body (batteri)</w:t>
             </w:r>
           </w:p>
+          <w:p/>
         </w:tc>
       </w:tr>
       <w:tr>
+        <w:trPr>
+          <w:jc w:val="center"/>
+        </w:trPr>
         <w:tc>
           <w:tcPr>
             <w:tcW w:w="4889" w:type="dxa"/>
           </w:tcPr>
           <w:p>
             <w:r>
-              <w:t>Sensorkonfiguration + Mapping Scheme</w:t>
-            </w:r>
-          </w:p>
-        </w:tc>
-        <w:tc>
-          <w:tcPr>
-            <w:tcW w:w="4889" w:type="dxa"/>
-          </w:tcPr>
-          <w:p>
-            <w:r>
-              <w:t>De</w:t>
-            </w:r>
-            <w:r>
-              <w:t>le af DataBank/GUI (forbind/autoforbind-knap mangler blandt andet)</w:t>
-            </w:r>
-          </w:p>
-        </w:tc>
-      </w:tr>
-      <w:tr>
-        <w:tc>
-          <w:tcPr>
-            <w:tcW w:w="4889" w:type="dxa"/>
-          </w:tcPr>
-          <w:p>
-            <w:r>
-              <w:t>Rock Controller</w:t>
-            </w:r>
-          </w:p>
-        </w:tc>
-        <w:tc>
-          <w:tcPr>
-            <w:tcW w:w="4889" w:type="dxa"/>
-          </w:tcPr>
-          <w:p>
-            <w:r>
-              <w:t>I</w:t>
-            </w:r>
-            <w:r>
-              <w:t>mplementering af yderligere sensorer – kun én kan sættes til, og kun et accelerometer kan tilsluttes. Der mangler: gyroskop, proximity-sensor, tryksensor.</w:t>
+              <w:t>Tænd/sluk funktion Body/Rock</w:t>
             </w:r>
           </w:p>
           <w:p/>
         </w:tc>
       </w:tr>
       <w:tr>
-        <w:tc>
-          <w:tcPr>
-            <w:tcW w:w="4889" w:type="dxa"/>
-          </w:tcPr>
-          <w:p>
-            <w:r>
-              <w:t>Trådløs kommunikation</w:t>
-            </w:r>
-          </w:p>
-        </w:tc>
-        <w:tc>
-          <w:tcPr>
-            <w:tcW w:w="4889" w:type="dxa"/>
-          </w:tcPr>
-          <w:p>
-            <w:r>
-              <w:t>Forsyningsprint til body (batteri)</w:t>
-            </w:r>
-          </w:p>
-          <w:p/>
-        </w:tc>
-      </w:tr>
-      <w:tr>
-        <w:tc>
-          <w:tcPr>
-            <w:tcW w:w="4889" w:type="dxa"/>
-          </w:tcPr>
-          <w:p>
-            <w:r>
-              <w:t>Accelerometer-sensor</w:t>
-            </w:r>
-          </w:p>
-        </w:tc>
-        <w:tc>
-          <w:tcPr>
-            <w:tcW w:w="4889" w:type="dxa"/>
-          </w:tcPr>
-          <w:p>
-            <w:r>
-              <w:t>Tænd/sluk funktion body/rock</w:t>
-            </w:r>
-          </w:p>
-          <w:p/>
-        </w:tc>
-      </w:tr>
-      <w:tr>
-        <w:tc>
-          <w:tcPr>
-            <w:tcW w:w="4889" w:type="dxa"/>
-          </w:tcPr>
-          <w:p>
-            <w:r>
-              <w:t>Body Controller</w:t>
-            </w:r>
-          </w:p>
-        </w:tc>
+        <w:trPr>
+          <w:jc w:val="center"/>
+        </w:trPr>
         <w:tc>
           <w:tcPr>
             <w:tcW w:w="4889" w:type="dxa"/>
@@ -1998,16 +2233,9 @@
         </w:tc>
       </w:tr>
       <w:tr>
-        <w:tc>
-          <w:tcPr>
-            <w:tcW w:w="4889" w:type="dxa"/>
-          </w:tcPr>
-          <w:p>
-            <w:r>
-              <w:t>Linux MIDI Sampler</w:t>
-            </w:r>
-          </w:p>
-        </w:tc>
+        <w:trPr>
+          <w:jc w:val="center"/>
+        </w:trPr>
         <w:tc>
           <w:tcPr>
             <w:tcW w:w="4889" w:type="dxa"/>
@@ -2020,82 +2248,81 @@
         </w:tc>
       </w:tr>
       <w:tr>
+        <w:trPr>
+          <w:jc w:val="center"/>
+        </w:trPr>
         <w:tc>
           <w:tcPr>
             <w:tcW w:w="4889" w:type="dxa"/>
           </w:tcPr>
           <w:p>
             <w:r>
-              <w:t xml:space="preserve">Forbindelse mellem Body og Rock </w:t>
-            </w:r>
-            <w:r>
-              <w:rPr>
-                <w:b/>
-              </w:rPr>
-              <w:t>næsten</w:t>
-            </w:r>
-            <w:r>
-              <w:t xml:space="preserve"> færdig</w:t>
-            </w:r>
-            <w:r>
-              <w:t>.</w:t>
-            </w:r>
-          </w:p>
-          <w:p>
-            <w:r>
-              <w:t>De</w:t>
-            </w:r>
-            <w:r>
-              <w:t>n sender sensordata.</w:t>
-            </w:r>
-          </w:p>
-        </w:tc>
-        <w:tc>
-          <w:tcPr>
-            <w:tcW w:w="4889" w:type="dxa"/>
-          </w:tcPr>
-          <w:p>
-            <w:r>
-              <w:t>Forbindelse mellem MIDI-adapter og Rock-Controller.</w:t>
+              <w:t>Forbindelse mellem MIDI-adapter og Rock-Controller</w:t>
             </w:r>
           </w:p>
         </w:tc>
       </w:tr>
     </w:tbl>
     <w:p/>
-    <w:p/>
     <w:p>
-      <w:pPr>
-        <w:jc w:val="both"/>
-      </w:pPr>
-      <w:r>
-        <w:t>I starten valgte vi  bruge Devkit-8000 da vi ikke var bevidste om at ALSA ikke kunne bruges på denne platform, så man kunne have sparet en del tid og kræfter hvis man havde valgt Raspberry Pi fra dag 1.</w:t>
+      <w:r>
+        <w:t xml:space="preserve">Ved projektets begyndelse blev Devkit-8000 anvendt som platform for Rock. Det viste sig dog at dette </w:t>
+      </w:r>
+      <w:proofErr w:type="spellStart"/>
+      <w:r>
+        <w:t>board</w:t>
+      </w:r>
+      <w:proofErr w:type="spellEnd"/>
+      <w:r>
+        <w:t xml:space="preserve"> ikke understøttede de påkrævede ALSA- og MIDI-</w:t>
+      </w:r>
+      <w:proofErr w:type="spellStart"/>
+      <w:r>
+        <w:t>funktionaliteter</w:t>
+      </w:r>
+      <w:proofErr w:type="spellEnd"/>
+      <w:r>
+        <w:t xml:space="preserve">. Dette førte til et skift af udviklingsplatform relativt langt inde i projektet. Konsekvensen af dette var, at en ikke ubetydelig del, af gruppens ressourcer blev </w:t>
+      </w:r>
+      <w:proofErr w:type="spellStart"/>
+      <w:r>
+        <w:t>reallokeret</w:t>
+      </w:r>
+      <w:proofErr w:type="spellEnd"/>
+      <w:r>
+        <w:t xml:space="preserve"> på et kritisk tidspunkt af projektet. Denne </w:t>
+      </w:r>
+      <w:proofErr w:type="spellStart"/>
+      <w:r>
+        <w:t>reallokering</w:t>
+      </w:r>
+      <w:proofErr w:type="spellEnd"/>
+      <w:r>
+        <w:t xml:space="preserve"> tog ressourcer fra andre vigtige dele af projektet og belastede gruppen yderligere. Havde udviklingsplatformen været </w:t>
+      </w:r>
+      <w:proofErr w:type="spellStart"/>
+      <w:r>
+        <w:t>Rasberry</w:t>
+      </w:r>
+      <w:proofErr w:type="spellEnd"/>
+      <w:r>
+        <w:t xml:space="preserve"> Pi fra start af, kunne processen i langt højere grad have været strømlinet. </w:t>
       </w:r>
     </w:p>
     <w:p>
-      <w:pPr>
-        <w:jc w:val="both"/>
-      </w:pPr>
-      <w:r>
-        <w:t>Ud fra</w:t>
-      </w:r>
-      <w:r>
-        <w:t xml:space="preserve"> projektformuleringen </w:t>
-      </w:r>
-      <w:r>
-        <w:t xml:space="preserve">mener vi at vi har nået størsedelen af de mål der var blevet sat. </w:t>
+      <w:r>
+        <w:t xml:space="preserve">Tages der udgangspunkt i projektformuleringen ses det, at størstedelen af målene for systemet er nået. Den, på nuværende tidspunkt, manglende funktionalitet ville med nok tid og ressourcer kunne blive implementeret uden større tekniske problemer. </w:t>
+      </w:r>
+    </w:p>
+    <w:p>
+      <w:r>
+        <w:t xml:space="preserve">Gruppen står, ved projektets udgang, stadig inde for det oprindelige design og føler, at det både er interessant og har potentiale til at bringe glæde til de personer som vil benytte systemet. </w:t>
       </w:r>
       <w:bookmarkStart w:id="0" w:name="_GoBack"/>
-      <w:r>
-        <w:t>Det der mangler at blive implement</w:t>
-      </w:r>
-      <w:r>
-        <w:t>eret er noget man sagtens kunne lave i fremtiden fordi de væsentligste ting er på plads.</w:t>
-      </w:r>
       <w:bookmarkEnd w:id="0"/>
     </w:p>
     <w:sectPr>
-      <w:footerReference w:type="default" r:id="rId21"/>
+      <w:footerReference w:type="default" r:id="rId20"/>
       <w:pgSz w:w="11906" w:h="16838"/>
       <w:pgMar w:top="1701" w:right="1134" w:bottom="1701" w:left="1134" w:header="708" w:footer="708" w:gutter="0"/>
       <w:cols w:space="708"/>
@@ -2106,7 +2333,7 @@
 </file>
 
 <file path=word/endnotes.xml><?xml version="1.0" encoding="utf-8"?>
-<w:endnotes xmlns:wpc="http://schemas.microsoft.com/office/word/2010/wordprocessingCanvas" xmlns:mc="http://schemas.openxmlformats.org/markup-compatibility/2006" xmlns:o="urn:schemas-microsoft-com:office:office" xmlns:r="http://schemas.openxmlformats.org/officeDocument/2006/relationships" xmlns:m="http://schemas.openxmlformats.org/officeDocument/2006/math" xmlns:v="urn:schemas-microsoft-com:vml" xmlns:wp14="http://schemas.microsoft.com/office/word/2010/wordprocessingDrawing" xmlns:wp="http://schemas.openxmlformats.org/drawingml/2006/wordprocessingDrawing" xmlns:w10="urn:schemas-microsoft-com:office:word" xmlns:w="http://schemas.openxmlformats.org/wordprocessingml/2006/main" xmlns:w14="http://schemas.microsoft.com/office/word/2010/wordml" xmlns:wpg="http://schemas.microsoft.com/office/word/2010/wordprocessingGroup" xmlns:wpi="http://schemas.microsoft.com/office/word/2010/wordprocessingInk" xmlns:wne="http://schemas.microsoft.com/office/word/2006/wordml" xmlns:wps="http://schemas.microsoft.com/office/word/2010/wordprocessingShape" mc:Ignorable="w14 wp14">
+<w:endnotes xmlns:wpc="http://schemas.microsoft.com/office/word/2010/wordprocessingCanvas" xmlns:mc="http://schemas.openxmlformats.org/markup-compatibility/2006" xmlns:o="urn:schemas-microsoft-com:office:office" xmlns:r="http://schemas.openxmlformats.org/officeDocument/2006/relationships" xmlns:m="http://schemas.openxmlformats.org/officeDocument/2006/math" xmlns:v="urn:schemas-microsoft-com:vml" xmlns:wp14="http://schemas.microsoft.com/office/word/2010/wordprocessingDrawing" xmlns:wp="http://schemas.openxmlformats.org/drawingml/2006/wordprocessingDrawing" xmlns:w10="urn:schemas-microsoft-com:office:word" xmlns:w="http://schemas.openxmlformats.org/wordprocessingml/2006/main" xmlns:w14="http://schemas.microsoft.com/office/word/2010/wordml" xmlns:w15="http://schemas.microsoft.com/office/word/2012/wordml" xmlns:wpg="http://schemas.microsoft.com/office/word/2010/wordprocessingGroup" xmlns:wpi="http://schemas.microsoft.com/office/word/2010/wordprocessingInk" xmlns:wne="http://schemas.microsoft.com/office/word/2006/wordml" xmlns:wps="http://schemas.microsoft.com/office/word/2010/wordprocessingShape" mc:Ignorable="w14 w15 wp14">
   <w:endnote w:type="separator" w:id="-1">
     <w:p>
       <w:pPr>
@@ -2131,7 +2358,7 @@
 </file>
 
 <file path=word/footer1.xml><?xml version="1.0" encoding="utf-8"?>
-<w:ftr xmlns:wpc="http://schemas.microsoft.com/office/word/2010/wordprocessingCanvas" xmlns:mc="http://schemas.openxmlformats.org/markup-compatibility/2006" xmlns:o="urn:schemas-microsoft-com:office:office" xmlns:r="http://schemas.openxmlformats.org/officeDocument/2006/relationships" xmlns:m="http://schemas.openxmlformats.org/officeDocument/2006/math" xmlns:v="urn:schemas-microsoft-com:vml" xmlns:wp14="http://schemas.microsoft.com/office/word/2010/wordprocessingDrawing" xmlns:wp="http://schemas.openxmlformats.org/drawingml/2006/wordprocessingDrawing" xmlns:w10="urn:schemas-microsoft-com:office:word" xmlns:w="http://schemas.openxmlformats.org/wordprocessingml/2006/main" xmlns:w14="http://schemas.microsoft.com/office/word/2010/wordml" xmlns:wpg="http://schemas.microsoft.com/office/word/2010/wordprocessingGroup" xmlns:wpi="http://schemas.microsoft.com/office/word/2010/wordprocessingInk" xmlns:wne="http://schemas.microsoft.com/office/word/2006/wordml" xmlns:wps="http://schemas.microsoft.com/office/word/2010/wordprocessingShape" mc:Ignorable="w14 wp14">
+<w:ftr xmlns:wpc="http://schemas.microsoft.com/office/word/2010/wordprocessingCanvas" xmlns:mc="http://schemas.openxmlformats.org/markup-compatibility/2006" xmlns:o="urn:schemas-microsoft-com:office:office" xmlns:r="http://schemas.openxmlformats.org/officeDocument/2006/relationships" xmlns:m="http://schemas.openxmlformats.org/officeDocument/2006/math" xmlns:v="urn:schemas-microsoft-com:vml" xmlns:wp14="http://schemas.microsoft.com/office/word/2010/wordprocessingDrawing" xmlns:wp="http://schemas.openxmlformats.org/drawingml/2006/wordprocessingDrawing" xmlns:w10="urn:schemas-microsoft-com:office:word" xmlns:w="http://schemas.openxmlformats.org/wordprocessingml/2006/main" xmlns:w14="http://schemas.microsoft.com/office/word/2010/wordml" xmlns:w15="http://schemas.microsoft.com/office/word/2012/wordml" xmlns:wpg="http://schemas.microsoft.com/office/word/2010/wordprocessingGroup" xmlns:wpi="http://schemas.microsoft.com/office/word/2010/wordprocessingInk" xmlns:wne="http://schemas.microsoft.com/office/word/2006/wordml" xmlns:wps="http://schemas.microsoft.com/office/word/2010/wordprocessingShape" mc:Ignorable="w14 w15 wp14">
   <w:sdt>
     <w:sdtPr>
       <w:id w:val="372054195"/>
@@ -2148,7 +2375,7 @@
     <w:sdtContent>
       <w:p>
         <w:pPr>
-          <w:pStyle w:val="Footer"/>
+          <w:pStyle w:val="Sidefod"/>
           <w:jc w:val="center"/>
         </w:pPr>
         <w:r>
@@ -2177,14 +2404,14 @@
   </w:sdt>
   <w:p>
     <w:pPr>
-      <w:pStyle w:val="Footer"/>
+      <w:pStyle w:val="Sidefod"/>
     </w:pPr>
   </w:p>
 </w:ftr>
 </file>
 
 <file path=word/footnotes.xml><?xml version="1.0" encoding="utf-8"?>
-<w:footnotes xmlns:wpc="http://schemas.microsoft.com/office/word/2010/wordprocessingCanvas" xmlns:mc="http://schemas.openxmlformats.org/markup-compatibility/2006" xmlns:o="urn:schemas-microsoft-com:office:office" xmlns:r="http://schemas.openxmlformats.org/officeDocument/2006/relationships" xmlns:m="http://schemas.openxmlformats.org/officeDocument/2006/math" xmlns:v="urn:schemas-microsoft-com:vml" xmlns:wp14="http://schemas.microsoft.com/office/word/2010/wordprocessingDrawing" xmlns:wp="http://schemas.openxmlformats.org/drawingml/2006/wordprocessingDrawing" xmlns:w10="urn:schemas-microsoft-com:office:word" xmlns:w="http://schemas.openxmlformats.org/wordprocessingml/2006/main" xmlns:w14="http://schemas.microsoft.com/office/word/2010/wordml" xmlns:wpg="http://schemas.microsoft.com/office/word/2010/wordprocessingGroup" xmlns:wpi="http://schemas.microsoft.com/office/word/2010/wordprocessingInk" xmlns:wne="http://schemas.microsoft.com/office/word/2006/wordml" xmlns:wps="http://schemas.microsoft.com/office/word/2010/wordprocessingShape" mc:Ignorable="w14 wp14">
+<w:footnotes xmlns:wpc="http://schemas.microsoft.com/office/word/2010/wordprocessingCanvas" xmlns:mc="http://schemas.openxmlformats.org/markup-compatibility/2006" xmlns:o="urn:schemas-microsoft-com:office:office" xmlns:r="http://schemas.openxmlformats.org/officeDocument/2006/relationships" xmlns:m="http://schemas.openxmlformats.org/officeDocument/2006/math" xmlns:v="urn:schemas-microsoft-com:vml" xmlns:wp14="http://schemas.microsoft.com/office/word/2010/wordprocessingDrawing" xmlns:wp="http://schemas.openxmlformats.org/drawingml/2006/wordprocessingDrawing" xmlns:w10="urn:schemas-microsoft-com:office:word" xmlns:w="http://schemas.openxmlformats.org/wordprocessingml/2006/main" xmlns:w14="http://schemas.microsoft.com/office/word/2010/wordml" xmlns:w15="http://schemas.microsoft.com/office/word/2012/wordml" xmlns:wpg="http://schemas.microsoft.com/office/word/2010/wordprocessingGroup" xmlns:wpi="http://schemas.microsoft.com/office/word/2010/wordprocessingInk" xmlns:wne="http://schemas.microsoft.com/office/word/2006/wordml" xmlns:wps="http://schemas.microsoft.com/office/word/2010/wordprocessingShape" mc:Ignorable="w14 w15 wp14">
   <w:footnote w:type="separator" w:id="-1">
     <w:p>
       <w:pPr>
@@ -2209,7 +2436,7 @@
 </file>
 
 <file path=word/numbering.xml><?xml version="1.0" encoding="utf-8"?>
-<w:numbering xmlns:wpc="http://schemas.microsoft.com/office/word/2010/wordprocessingCanvas" xmlns:mc="http://schemas.openxmlformats.org/markup-compatibility/2006" xmlns:o="urn:schemas-microsoft-com:office:office" xmlns:r="http://schemas.openxmlformats.org/officeDocument/2006/relationships" xmlns:m="http://schemas.openxmlformats.org/officeDocument/2006/math" xmlns:v="urn:schemas-microsoft-com:vml" xmlns:wp14="http://schemas.microsoft.com/office/word/2010/wordprocessingDrawing" xmlns:wp="http://schemas.openxmlformats.org/drawingml/2006/wordprocessingDrawing" xmlns:w10="urn:schemas-microsoft-com:office:word" xmlns:w="http://schemas.openxmlformats.org/wordprocessingml/2006/main" xmlns:w14="http://schemas.microsoft.com/office/word/2010/wordml" xmlns:wpg="http://schemas.microsoft.com/office/word/2010/wordprocessingGroup" xmlns:wpi="http://schemas.microsoft.com/office/word/2010/wordprocessingInk" xmlns:wne="http://schemas.microsoft.com/office/word/2006/wordml" xmlns:wps="http://schemas.microsoft.com/office/word/2010/wordprocessingShape" mc:Ignorable="w14 wp14">
+<w:numbering xmlns:wpc="http://schemas.microsoft.com/office/word/2010/wordprocessingCanvas" xmlns:mc="http://schemas.openxmlformats.org/markup-compatibility/2006" xmlns:o="urn:schemas-microsoft-com:office:office" xmlns:r="http://schemas.openxmlformats.org/officeDocument/2006/relationships" xmlns:m="http://schemas.openxmlformats.org/officeDocument/2006/math" xmlns:v="urn:schemas-microsoft-com:vml" xmlns:wp14="http://schemas.microsoft.com/office/word/2010/wordprocessingDrawing" xmlns:wp="http://schemas.openxmlformats.org/drawingml/2006/wordprocessingDrawing" xmlns:w10="urn:schemas-microsoft-com:office:word" xmlns:w="http://schemas.openxmlformats.org/wordprocessingml/2006/main" xmlns:w14="http://schemas.microsoft.com/office/word/2010/wordml" xmlns:w15="http://schemas.microsoft.com/office/word/2012/wordml" xmlns:wpg="http://schemas.microsoft.com/office/word/2010/wordprocessingGroup" xmlns:wpi="http://schemas.microsoft.com/office/word/2010/wordprocessingInk" xmlns:wne="http://schemas.microsoft.com/office/word/2006/wordml" xmlns:wps="http://schemas.microsoft.com/office/word/2010/wordprocessingShape" mc:Ignorable="w14 w15 wp14">
   <w:abstractNum w:abstractNumId="0">
     <w:nsid w:val="060F131A"/>
     <w:multiLevelType w:val="multilevel"/>
@@ -3173,7 +3400,7 @@
 </file>
 
 <file path=word/styles.xml><?xml version="1.0" encoding="utf-8"?>
-<w:styles xmlns:mc="http://schemas.openxmlformats.org/markup-compatibility/2006" xmlns:r="http://schemas.openxmlformats.org/officeDocument/2006/relationships" xmlns:w="http://schemas.openxmlformats.org/wordprocessingml/2006/main" xmlns:w14="http://schemas.microsoft.com/office/word/2010/wordml" mc:Ignorable="w14">
+<w:styles xmlns:mc="http://schemas.openxmlformats.org/markup-compatibility/2006" xmlns:r="http://schemas.openxmlformats.org/officeDocument/2006/relationships" xmlns:w="http://schemas.openxmlformats.org/wordprocessingml/2006/main" xmlns:w14="http://schemas.microsoft.com/office/word/2010/wordml" xmlns:w15="http://schemas.microsoft.com/office/word/2012/wordml" mc:Ignorable="w14 w15">
   <w:docDefaults>
     <w:rPrDefault>
       <w:rPr>
@@ -3189,154 +3416,388 @@
       </w:pPr>
     </w:pPrDefault>
   </w:docDefaults>
-  <w:latentStyles w:defLockedState="0" w:defUIPriority="99" w:defSemiHidden="1" w:defUnhideWhenUsed="1" w:defQFormat="0" w:count="267">
-    <w:lsdException w:name="Normal" w:semiHidden="0" w:uiPriority="0" w:unhideWhenUsed="0" w:qFormat="1"/>
-    <w:lsdException w:name="heading 1" w:semiHidden="0" w:uiPriority="9" w:unhideWhenUsed="0" w:qFormat="1"/>
-    <w:lsdException w:name="heading 2" w:uiPriority="9" w:qFormat="1"/>
-    <w:lsdException w:name="heading 3" w:uiPriority="9" w:qFormat="1"/>
-    <w:lsdException w:name="heading 4" w:uiPriority="9" w:qFormat="1"/>
-    <w:lsdException w:name="heading 5" w:uiPriority="9" w:qFormat="1"/>
-    <w:lsdException w:name="heading 6" w:uiPriority="9" w:qFormat="1"/>
-    <w:lsdException w:name="heading 7" w:uiPriority="9" w:qFormat="1"/>
-    <w:lsdException w:name="heading 8" w:uiPriority="9" w:qFormat="1"/>
-    <w:lsdException w:name="heading 9" w:uiPriority="9" w:qFormat="1"/>
-    <w:lsdException w:name="toc 1" w:uiPriority="39"/>
-    <w:lsdException w:name="toc 2" w:uiPriority="39"/>
-    <w:lsdException w:name="toc 3" w:uiPriority="39"/>
-    <w:lsdException w:name="toc 4" w:uiPriority="39"/>
-    <w:lsdException w:name="toc 5" w:uiPriority="39"/>
-    <w:lsdException w:name="toc 6" w:uiPriority="39"/>
-    <w:lsdException w:name="toc 7" w:uiPriority="39"/>
-    <w:lsdException w:name="toc 8" w:uiPriority="39"/>
-    <w:lsdException w:name="toc 9" w:uiPriority="39"/>
-    <w:lsdException w:name="caption" w:uiPriority="35" w:qFormat="1"/>
-    <w:lsdException w:name="Title" w:semiHidden="0" w:uiPriority="10" w:unhideWhenUsed="0" w:qFormat="1"/>
-    <w:lsdException w:name="Default Paragraph Font" w:uiPriority="1"/>
-    <w:lsdException w:name="Subtitle" w:semiHidden="0" w:uiPriority="11" w:unhideWhenUsed="0" w:qFormat="1"/>
-    <w:lsdException w:name="Strong" w:semiHidden="0" w:uiPriority="22" w:unhideWhenUsed="0" w:qFormat="1"/>
-    <w:lsdException w:name="Emphasis" w:semiHidden="0" w:uiPriority="20" w:unhideWhenUsed="0" w:qFormat="1"/>
-    <w:lsdException w:name="Table Grid" w:semiHidden="0" w:uiPriority="39" w:unhideWhenUsed="0"/>
-    <w:lsdException w:name="Placeholder Text" w:unhideWhenUsed="0"/>
-    <w:lsdException w:name="No Spacing" w:semiHidden="0" w:uiPriority="1" w:unhideWhenUsed="0" w:qFormat="1"/>
-    <w:lsdException w:name="Light Shading" w:semiHidden="0" w:uiPriority="60" w:unhideWhenUsed="0"/>
-    <w:lsdException w:name="Light List" w:semiHidden="0" w:uiPriority="61" w:unhideWhenUsed="0"/>
-    <w:lsdException w:name="Light Grid" w:semiHidden="0" w:uiPriority="62" w:unhideWhenUsed="0"/>
-    <w:lsdException w:name="Medium Shading 1" w:semiHidden="0" w:uiPriority="63" w:unhideWhenUsed="0"/>
-    <w:lsdException w:name="Medium Shading 2" w:semiHidden="0" w:uiPriority="64" w:unhideWhenUsed="0"/>
-    <w:lsdException w:name="Medium List 1" w:semiHidden="0" w:uiPriority="65" w:unhideWhenUsed="0"/>
-    <w:lsdException w:name="Medium List 2" w:semiHidden="0" w:uiPriority="66" w:unhideWhenUsed="0"/>
-    <w:lsdException w:name="Medium Grid 1" w:semiHidden="0" w:uiPriority="67" w:unhideWhenUsed="0"/>
-    <w:lsdException w:name="Medium Grid 2" w:semiHidden="0" w:uiPriority="68" w:unhideWhenUsed="0"/>
-    <w:lsdException w:name="Medium Grid 3" w:semiHidden="0" w:uiPriority="69" w:unhideWhenUsed="0"/>
-    <w:lsdException w:name="Dark List" w:semiHidden="0" w:uiPriority="70" w:unhideWhenUsed="0"/>
-    <w:lsdException w:name="Colorful Shading" w:semiHidden="0" w:uiPriority="71" w:unhideWhenUsed="0"/>
-    <w:lsdException w:name="Colorful List" w:semiHidden="0" w:uiPriority="72" w:unhideWhenUsed="0"/>
-    <w:lsdException w:name="Colorful Grid" w:semiHidden="0" w:uiPriority="73" w:unhideWhenUsed="0"/>
-    <w:lsdException w:name="Light Shading Accent 1" w:semiHidden="0" w:uiPriority="60" w:unhideWhenUsed="0"/>
-    <w:lsdException w:name="Light List Accent 1" w:semiHidden="0" w:uiPriority="61" w:unhideWhenUsed="0"/>
-    <w:lsdException w:name="Light Grid Accent 1" w:semiHidden="0" w:uiPriority="62" w:unhideWhenUsed="0"/>
-    <w:lsdException w:name="Medium Shading 1 Accent 1" w:semiHidden="0" w:uiPriority="63" w:unhideWhenUsed="0"/>
-    <w:lsdException w:name="Medium Shading 2 Accent 1" w:semiHidden="0" w:uiPriority="64" w:unhideWhenUsed="0"/>
-    <w:lsdException w:name="Medium List 1 Accent 1" w:semiHidden="0" w:uiPriority="65" w:unhideWhenUsed="0"/>
-    <w:lsdException w:name="Revision" w:unhideWhenUsed="0"/>
-    <w:lsdException w:name="List Paragraph" w:semiHidden="0" w:uiPriority="34" w:unhideWhenUsed="0" w:qFormat="1"/>
-    <w:lsdException w:name="Quote" w:semiHidden="0" w:uiPriority="29" w:unhideWhenUsed="0" w:qFormat="1"/>
-    <w:lsdException w:name="Intense Quote" w:semiHidden="0" w:uiPriority="30" w:unhideWhenUsed="0" w:qFormat="1"/>
-    <w:lsdException w:name="Medium List 2 Accent 1" w:semiHidden="0" w:uiPriority="66" w:unhideWhenUsed="0"/>
-    <w:lsdException w:name="Medium Grid 1 Accent 1" w:semiHidden="0" w:uiPriority="67" w:unhideWhenUsed="0"/>
-    <w:lsdException w:name="Medium Grid 2 Accent 1" w:semiHidden="0" w:uiPriority="68" w:unhideWhenUsed="0"/>
-    <w:lsdException w:name="Medium Grid 3 Accent 1" w:semiHidden="0" w:uiPriority="69" w:unhideWhenUsed="0"/>
-    <w:lsdException w:name="Dark List Accent 1" w:semiHidden="0" w:uiPriority="70" w:unhideWhenUsed="0"/>
-    <w:lsdException w:name="Colorful Shading Accent 1" w:semiHidden="0" w:uiPriority="71" w:unhideWhenUsed="0"/>
-    <w:lsdException w:name="Colorful List Accent 1" w:semiHidden="0" w:uiPriority="72" w:unhideWhenUsed="0"/>
-    <w:lsdException w:name="Colorful Grid Accent 1" w:semiHidden="0" w:uiPriority="73" w:unhideWhenUsed="0"/>
-    <w:lsdException w:name="Light Shading Accent 2" w:semiHidden="0" w:uiPriority="60" w:unhideWhenUsed="0"/>
-    <w:lsdException w:name="Light List Accent 2" w:semiHidden="0" w:uiPriority="61" w:unhideWhenUsed="0"/>
-    <w:lsdException w:name="Light Grid Accent 2" w:semiHidden="0" w:uiPriority="62" w:unhideWhenUsed="0"/>
-    <w:lsdException w:name="Medium Shading 1 Accent 2" w:semiHidden="0" w:uiPriority="63" w:unhideWhenUsed="0"/>
-    <w:lsdException w:name="Medium Shading 2 Accent 2" w:semiHidden="0" w:uiPriority="64" w:unhideWhenUsed="0"/>
-    <w:lsdException w:name="Medium List 1 Accent 2" w:semiHidden="0" w:uiPriority="65" w:unhideWhenUsed="0"/>
-    <w:lsdException w:name="Medium List 2 Accent 2" w:semiHidden="0" w:uiPriority="66" w:unhideWhenUsed="0"/>
-    <w:lsdException w:name="Medium Grid 1 Accent 2" w:semiHidden="0" w:uiPriority="67" w:unhideWhenUsed="0"/>
-    <w:lsdException w:name="Medium Grid 2 Accent 2" w:semiHidden="0" w:uiPriority="68" w:unhideWhenUsed="0"/>
-    <w:lsdException w:name="Medium Grid 3 Accent 2" w:semiHidden="0" w:uiPriority="69" w:unhideWhenUsed="0"/>
-    <w:lsdException w:name="Dark List Accent 2" w:semiHidden="0" w:uiPriority="70" w:unhideWhenUsed="0"/>
-    <w:lsdException w:name="Colorful Shading Accent 2" w:semiHidden="0" w:uiPriority="71" w:unhideWhenUsed="0"/>
-    <w:lsdException w:name="Colorful List Accent 2" w:semiHidden="0" w:uiPriority="72" w:unhideWhenUsed="0"/>
-    <w:lsdException w:name="Colorful Grid Accent 2" w:semiHidden="0" w:uiPriority="73" w:unhideWhenUsed="0"/>
-    <w:lsdException w:name="Light Shading Accent 3" w:semiHidden="0" w:uiPriority="60" w:unhideWhenUsed="0"/>
-    <w:lsdException w:name="Light List Accent 3" w:semiHidden="0" w:uiPriority="61" w:unhideWhenUsed="0"/>
-    <w:lsdException w:name="Light Grid Accent 3" w:semiHidden="0" w:uiPriority="62" w:unhideWhenUsed="0"/>
-    <w:lsdException w:name="Medium Shading 1 Accent 3" w:semiHidden="0" w:uiPriority="63" w:unhideWhenUsed="0"/>
-    <w:lsdException w:name="Medium Shading 2 Accent 3" w:semiHidden="0" w:uiPriority="64" w:unhideWhenUsed="0"/>
-    <w:lsdException w:name="Medium List 1 Accent 3" w:semiHidden="0" w:uiPriority="65" w:unhideWhenUsed="0"/>
-    <w:lsdException w:name="Medium List 2 Accent 3" w:semiHidden="0" w:uiPriority="66" w:unhideWhenUsed="0"/>
-    <w:lsdException w:name="Medium Grid 1 Accent 3" w:semiHidden="0" w:uiPriority="67" w:unhideWhenUsed="0"/>
-    <w:lsdException w:name="Medium Grid 2 Accent 3" w:semiHidden="0" w:uiPriority="68" w:unhideWhenUsed="0"/>
-    <w:lsdException w:name="Medium Grid 3 Accent 3" w:semiHidden="0" w:uiPriority="69" w:unhideWhenUsed="0"/>
-    <w:lsdException w:name="Dark List Accent 3" w:semiHidden="0" w:uiPriority="70" w:unhideWhenUsed="0"/>
-    <w:lsdException w:name="Colorful Shading Accent 3" w:semiHidden="0" w:uiPriority="71" w:unhideWhenUsed="0"/>
-    <w:lsdException w:name="Colorful List Accent 3" w:semiHidden="0" w:uiPriority="72" w:unhideWhenUsed="0"/>
-    <w:lsdException w:name="Colorful Grid Accent 3" w:semiHidden="0" w:uiPriority="73" w:unhideWhenUsed="0"/>
-    <w:lsdException w:name="Light Shading Accent 4" w:semiHidden="0" w:uiPriority="60" w:unhideWhenUsed="0"/>
-    <w:lsdException w:name="Light List Accent 4" w:semiHidden="0" w:uiPriority="61" w:unhideWhenUsed="0"/>
-    <w:lsdException w:name="Light Grid Accent 4" w:semiHidden="0" w:uiPriority="62" w:unhideWhenUsed="0"/>
-    <w:lsdException w:name="Medium Shading 1 Accent 4" w:semiHidden="0" w:uiPriority="63" w:unhideWhenUsed="0"/>
-    <w:lsdException w:name="Medium Shading 2 Accent 4" w:semiHidden="0" w:uiPriority="64" w:unhideWhenUsed="0"/>
-    <w:lsdException w:name="Medium List 1 Accent 4" w:semiHidden="0" w:uiPriority="65" w:unhideWhenUsed="0"/>
-    <w:lsdException w:name="Medium List 2 Accent 4" w:semiHidden="0" w:uiPriority="66" w:unhideWhenUsed="0"/>
-    <w:lsdException w:name="Medium Grid 1 Accent 4" w:semiHidden="0" w:uiPriority="67" w:unhideWhenUsed="0"/>
-    <w:lsdException w:name="Medium Grid 2 Accent 4" w:semiHidden="0" w:uiPriority="68" w:unhideWhenUsed="0"/>
-    <w:lsdException w:name="Medium Grid 3 Accent 4" w:semiHidden="0" w:uiPriority="69" w:unhideWhenUsed="0"/>
-    <w:lsdException w:name="Dark List Accent 4" w:semiHidden="0" w:uiPriority="70" w:unhideWhenUsed="0"/>
-    <w:lsdException w:name="Colorful Shading Accent 4" w:semiHidden="0" w:uiPriority="71" w:unhideWhenUsed="0"/>
-    <w:lsdException w:name="Colorful List Accent 4" w:semiHidden="0" w:uiPriority="72" w:unhideWhenUsed="0"/>
-    <w:lsdException w:name="Colorful Grid Accent 4" w:semiHidden="0" w:uiPriority="73" w:unhideWhenUsed="0"/>
-    <w:lsdException w:name="Light Shading Accent 5" w:semiHidden="0" w:uiPriority="60" w:unhideWhenUsed="0"/>
-    <w:lsdException w:name="Light List Accent 5" w:semiHidden="0" w:uiPriority="61" w:unhideWhenUsed="0"/>
-    <w:lsdException w:name="Light Grid Accent 5" w:semiHidden="0" w:uiPriority="62" w:unhideWhenUsed="0"/>
-    <w:lsdException w:name="Medium Shading 1 Accent 5" w:semiHidden="0" w:uiPriority="63" w:unhideWhenUsed="0"/>
-    <w:lsdException w:name="Medium Shading 2 Accent 5" w:semiHidden="0" w:uiPriority="64" w:unhideWhenUsed="0"/>
-    <w:lsdException w:name="Medium List 1 Accent 5" w:semiHidden="0" w:uiPriority="65" w:unhideWhenUsed="0"/>
-    <w:lsdException w:name="Medium List 2 Accent 5" w:semiHidden="0" w:uiPriority="66" w:unhideWhenUsed="0"/>
-    <w:lsdException w:name="Medium Grid 1 Accent 5" w:semiHidden="0" w:uiPriority="67" w:unhideWhenUsed="0"/>
-    <w:lsdException w:name="Medium Grid 2 Accent 5" w:semiHidden="0" w:uiPriority="68" w:unhideWhenUsed="0"/>
-    <w:lsdException w:name="Medium Grid 3 Accent 5" w:semiHidden="0" w:uiPriority="69" w:unhideWhenUsed="0"/>
-    <w:lsdException w:name="Dark List Accent 5" w:semiHidden="0" w:uiPriority="70" w:unhideWhenUsed="0"/>
-    <w:lsdException w:name="Colorful Shading Accent 5" w:semiHidden="0" w:uiPriority="71" w:unhideWhenUsed="0"/>
-    <w:lsdException w:name="Colorful List Accent 5" w:semiHidden="0" w:uiPriority="72" w:unhideWhenUsed="0"/>
-    <w:lsdException w:name="Colorful Grid Accent 5" w:semiHidden="0" w:uiPriority="73" w:unhideWhenUsed="0"/>
-    <w:lsdException w:name="Light Shading Accent 6" w:semiHidden="0" w:uiPriority="60" w:unhideWhenUsed="0"/>
-    <w:lsdException w:name="Light List Accent 6" w:semiHidden="0" w:uiPriority="61" w:unhideWhenUsed="0"/>
-    <w:lsdException w:name="Light Grid Accent 6" w:semiHidden="0" w:uiPriority="62" w:unhideWhenUsed="0"/>
-    <w:lsdException w:name="Medium Shading 1 Accent 6" w:semiHidden="0" w:uiPriority="63" w:unhideWhenUsed="0"/>
-    <w:lsdException w:name="Medium Shading 2 Accent 6" w:semiHidden="0" w:uiPriority="64" w:unhideWhenUsed="0"/>
-    <w:lsdException w:name="Medium List 1 Accent 6" w:semiHidden="0" w:uiPriority="65" w:unhideWhenUsed="0"/>
-    <w:lsdException w:name="Medium List 2 Accent 6" w:semiHidden="0" w:uiPriority="66" w:unhideWhenUsed="0"/>
-    <w:lsdException w:name="Medium Grid 1 Accent 6" w:semiHidden="0" w:uiPriority="67" w:unhideWhenUsed="0"/>
-    <w:lsdException w:name="Medium Grid 2 Accent 6" w:semiHidden="0" w:uiPriority="68" w:unhideWhenUsed="0"/>
-    <w:lsdException w:name="Medium Grid 3 Accent 6" w:semiHidden="0" w:uiPriority="69" w:unhideWhenUsed="0"/>
-    <w:lsdException w:name="Dark List Accent 6" w:semiHidden="0" w:uiPriority="70" w:unhideWhenUsed="0"/>
-    <w:lsdException w:name="Colorful Shading Accent 6" w:semiHidden="0" w:uiPriority="71" w:unhideWhenUsed="0"/>
-    <w:lsdException w:name="Colorful List Accent 6" w:semiHidden="0" w:uiPriority="72" w:unhideWhenUsed="0"/>
-    <w:lsdException w:name="Colorful Grid Accent 6" w:semiHidden="0" w:uiPriority="73" w:unhideWhenUsed="0"/>
-    <w:lsdException w:name="Subtle Emphasis" w:semiHidden="0" w:uiPriority="19" w:unhideWhenUsed="0" w:qFormat="1"/>
-    <w:lsdException w:name="Intense Emphasis" w:semiHidden="0" w:uiPriority="21" w:unhideWhenUsed="0" w:qFormat="1"/>
-    <w:lsdException w:name="Subtle Reference" w:semiHidden="0" w:uiPriority="31" w:unhideWhenUsed="0" w:qFormat="1"/>
-    <w:lsdException w:name="Intense Reference" w:semiHidden="0" w:uiPriority="32" w:unhideWhenUsed="0" w:qFormat="1"/>
-    <w:lsdException w:name="Book Title" w:semiHidden="0" w:uiPriority="33" w:unhideWhenUsed="0" w:qFormat="1"/>
-    <w:lsdException w:name="Bibliography" w:uiPriority="37"/>
-    <w:lsdException w:name="TOC Heading" w:uiPriority="39" w:qFormat="1"/>
+  <w:latentStyles w:defLockedState="0" w:defUIPriority="99" w:defSemiHidden="0" w:defUnhideWhenUsed="0" w:defQFormat="0" w:count="371">
+    <w:lsdException w:name="Normal" w:uiPriority="0" w:qFormat="1"/>
+    <w:lsdException w:name="heading 1" w:uiPriority="9" w:qFormat="1"/>
+    <w:lsdException w:name="heading 2" w:semiHidden="1" w:uiPriority="9" w:unhideWhenUsed="1" w:qFormat="1"/>
+    <w:lsdException w:name="heading 3" w:semiHidden="1" w:uiPriority="9" w:unhideWhenUsed="1" w:qFormat="1"/>
+    <w:lsdException w:name="heading 4" w:semiHidden="1" w:uiPriority="9" w:unhideWhenUsed="1" w:qFormat="1"/>
+    <w:lsdException w:name="heading 5" w:semiHidden="1" w:uiPriority="9" w:unhideWhenUsed="1" w:qFormat="1"/>
+    <w:lsdException w:name="heading 6" w:semiHidden="1" w:uiPriority="9" w:unhideWhenUsed="1" w:qFormat="1"/>
+    <w:lsdException w:name="heading 7" w:semiHidden="1" w:uiPriority="9" w:unhideWhenUsed="1" w:qFormat="1"/>
+    <w:lsdException w:name="heading 8" w:semiHidden="1" w:uiPriority="9" w:unhideWhenUsed="1" w:qFormat="1"/>
+    <w:lsdException w:name="heading 9" w:semiHidden="1" w:uiPriority="9" w:unhideWhenUsed="1" w:qFormat="1"/>
+    <w:lsdException w:name="index 1" w:semiHidden="1" w:unhideWhenUsed="1"/>
+    <w:lsdException w:name="index 2" w:semiHidden="1" w:unhideWhenUsed="1"/>
+    <w:lsdException w:name="index 3" w:semiHidden="1" w:unhideWhenUsed="1"/>
+    <w:lsdException w:name="index 4" w:semiHidden="1" w:unhideWhenUsed="1"/>
+    <w:lsdException w:name="index 5" w:semiHidden="1" w:unhideWhenUsed="1"/>
+    <w:lsdException w:name="index 6" w:semiHidden="1" w:unhideWhenUsed="1"/>
+    <w:lsdException w:name="index 7" w:semiHidden="1" w:unhideWhenUsed="1"/>
+    <w:lsdException w:name="index 8" w:semiHidden="1" w:unhideWhenUsed="1"/>
+    <w:lsdException w:name="index 9" w:semiHidden="1" w:unhideWhenUsed="1"/>
+    <w:lsdException w:name="toc 1" w:semiHidden="1" w:uiPriority="39" w:unhideWhenUsed="1"/>
+    <w:lsdException w:name="toc 2" w:semiHidden="1" w:uiPriority="39" w:unhideWhenUsed="1"/>
+    <w:lsdException w:name="toc 3" w:semiHidden="1" w:uiPriority="39" w:unhideWhenUsed="1"/>
+    <w:lsdException w:name="toc 4" w:semiHidden="1" w:uiPriority="39" w:unhideWhenUsed="1"/>
+    <w:lsdException w:name="toc 5" w:semiHidden="1" w:uiPriority="39" w:unhideWhenUsed="1"/>
+    <w:lsdException w:name="toc 6" w:semiHidden="1" w:uiPriority="39" w:unhideWhenUsed="1"/>
+    <w:lsdException w:name="toc 7" w:semiHidden="1" w:uiPriority="39" w:unhideWhenUsed="1"/>
+    <w:lsdException w:name="toc 8" w:semiHidden="1" w:uiPriority="39" w:unhideWhenUsed="1"/>
+    <w:lsdException w:name="toc 9" w:semiHidden="1" w:uiPriority="39" w:unhideWhenUsed="1"/>
+    <w:lsdException w:name="Normal Indent" w:semiHidden="1" w:unhideWhenUsed="1"/>
+    <w:lsdException w:name="footnote text" w:semiHidden="1" w:unhideWhenUsed="1"/>
+    <w:lsdException w:name="annotation text" w:semiHidden="1" w:unhideWhenUsed="1"/>
+    <w:lsdException w:name="header" w:semiHidden="1" w:unhideWhenUsed="1"/>
+    <w:lsdException w:name="footer" w:semiHidden="1" w:unhideWhenUsed="1"/>
+    <w:lsdException w:name="index heading" w:semiHidden="1" w:unhideWhenUsed="1"/>
+    <w:lsdException w:name="caption" w:semiHidden="1" w:uiPriority="35" w:unhideWhenUsed="1" w:qFormat="1"/>
+    <w:lsdException w:name="table of figures" w:semiHidden="1" w:unhideWhenUsed="1"/>
+    <w:lsdException w:name="envelope address" w:semiHidden="1" w:unhideWhenUsed="1"/>
+    <w:lsdException w:name="envelope return" w:semiHidden="1" w:unhideWhenUsed="1"/>
+    <w:lsdException w:name="footnote reference" w:semiHidden="1" w:unhideWhenUsed="1"/>
+    <w:lsdException w:name="annotation reference" w:semiHidden="1" w:unhideWhenUsed="1"/>
+    <w:lsdException w:name="line number" w:semiHidden="1" w:unhideWhenUsed="1"/>
+    <w:lsdException w:name="page number" w:semiHidden="1" w:unhideWhenUsed="1"/>
+    <w:lsdException w:name="endnote reference" w:semiHidden="1" w:unhideWhenUsed="1"/>
+    <w:lsdException w:name="endnote text" w:semiHidden="1" w:unhideWhenUsed="1"/>
+    <w:lsdException w:name="table of authorities" w:semiHidden="1" w:unhideWhenUsed="1"/>
+    <w:lsdException w:name="macro" w:semiHidden="1" w:unhideWhenUsed="1"/>
+    <w:lsdException w:name="toa heading" w:semiHidden="1" w:unhideWhenUsed="1"/>
+    <w:lsdException w:name="List" w:semiHidden="1" w:unhideWhenUsed="1"/>
+    <w:lsdException w:name="List Bullet" w:semiHidden="1" w:unhideWhenUsed="1"/>
+    <w:lsdException w:name="List Number" w:semiHidden="1" w:unhideWhenUsed="1"/>
+    <w:lsdException w:name="List 2" w:semiHidden="1" w:unhideWhenUsed="1"/>
+    <w:lsdException w:name="List 3" w:semiHidden="1" w:unhideWhenUsed="1"/>
+    <w:lsdException w:name="List 4" w:semiHidden="1" w:unhideWhenUsed="1"/>
+    <w:lsdException w:name="List 5" w:semiHidden="1" w:unhideWhenUsed="1"/>
+    <w:lsdException w:name="List Bullet 2" w:semiHidden="1" w:unhideWhenUsed="1"/>
+    <w:lsdException w:name="List Bullet 3" w:semiHidden="1" w:unhideWhenUsed="1"/>
+    <w:lsdException w:name="List Bullet 4" w:semiHidden="1" w:unhideWhenUsed="1"/>
+    <w:lsdException w:name="List Bullet 5" w:semiHidden="1" w:unhideWhenUsed="1"/>
+    <w:lsdException w:name="List Number 2" w:semiHidden="1" w:unhideWhenUsed="1"/>
+    <w:lsdException w:name="List Number 3" w:semiHidden="1" w:unhideWhenUsed="1"/>
+    <w:lsdException w:name="List Number 4" w:semiHidden="1" w:unhideWhenUsed="1"/>
+    <w:lsdException w:name="List Number 5" w:semiHidden="1" w:unhideWhenUsed="1"/>
+    <w:lsdException w:name="Title" w:uiPriority="10" w:qFormat="1"/>
+    <w:lsdException w:name="Closing" w:semiHidden="1" w:unhideWhenUsed="1"/>
+    <w:lsdException w:name="Signature" w:semiHidden="1" w:unhideWhenUsed="1"/>
+    <w:lsdException w:name="Default Paragraph Font" w:semiHidden="1" w:uiPriority="1" w:unhideWhenUsed="1"/>
+    <w:lsdException w:name="Body Text" w:semiHidden="1" w:unhideWhenUsed="1"/>
+    <w:lsdException w:name="Body Text Indent" w:semiHidden="1" w:unhideWhenUsed="1"/>
+    <w:lsdException w:name="List Continue" w:semiHidden="1" w:unhideWhenUsed="1"/>
+    <w:lsdException w:name="List Continue 2" w:semiHidden="1" w:unhideWhenUsed="1"/>
+    <w:lsdException w:name="List Continue 3" w:semiHidden="1" w:unhideWhenUsed="1"/>
+    <w:lsdException w:name="List Continue 4" w:semiHidden="1" w:unhideWhenUsed="1"/>
+    <w:lsdException w:name="List Continue 5" w:semiHidden="1" w:unhideWhenUsed="1"/>
+    <w:lsdException w:name="Message Header" w:semiHidden="1" w:unhideWhenUsed="1"/>
+    <w:lsdException w:name="Subtitle" w:uiPriority="11" w:qFormat="1"/>
+    <w:lsdException w:name="Salutation" w:semiHidden="1" w:unhideWhenUsed="1"/>
+    <w:lsdException w:name="Date" w:semiHidden="1" w:unhideWhenUsed="1"/>
+    <w:lsdException w:name="Body Text First Indent" w:semiHidden="1" w:unhideWhenUsed="1"/>
+    <w:lsdException w:name="Body Text First Indent 2" w:semiHidden="1" w:unhideWhenUsed="1"/>
+    <w:lsdException w:name="Note Heading" w:semiHidden="1" w:unhideWhenUsed="1"/>
+    <w:lsdException w:name="Body Text 2" w:semiHidden="1" w:unhideWhenUsed="1"/>
+    <w:lsdException w:name="Body Text 3" w:semiHidden="1" w:unhideWhenUsed="1"/>
+    <w:lsdException w:name="Body Text Indent 2" w:semiHidden="1" w:unhideWhenUsed="1"/>
+    <w:lsdException w:name="Body Text Indent 3" w:semiHidden="1" w:unhideWhenUsed="1"/>
+    <w:lsdException w:name="Block Text" w:semiHidden="1" w:unhideWhenUsed="1"/>
+    <w:lsdException w:name="Hyperlink" w:semiHidden="1" w:unhideWhenUsed="1"/>
+    <w:lsdException w:name="FollowedHyperlink" w:semiHidden="1" w:unhideWhenUsed="1"/>
+    <w:lsdException w:name="Strong" w:uiPriority="22" w:qFormat="1"/>
+    <w:lsdException w:name="Emphasis" w:uiPriority="20" w:qFormat="1"/>
+    <w:lsdException w:name="Document Map" w:semiHidden="1" w:unhideWhenUsed="1"/>
+    <w:lsdException w:name="Plain Text" w:semiHidden="1" w:unhideWhenUsed="1"/>
+    <w:lsdException w:name="E-mail Signature" w:semiHidden="1" w:unhideWhenUsed="1"/>
+    <w:lsdException w:name="HTML Top of Form" w:semiHidden="1" w:unhideWhenUsed="1"/>
+    <w:lsdException w:name="HTML Bottom of Form" w:semiHidden="1" w:unhideWhenUsed="1"/>
+    <w:lsdException w:name="Normal (Web)" w:semiHidden="1" w:unhideWhenUsed="1"/>
+    <w:lsdException w:name="HTML Acronym" w:semiHidden="1" w:unhideWhenUsed="1"/>
+    <w:lsdException w:name="HTML Address" w:semiHidden="1" w:unhideWhenUsed="1"/>
+    <w:lsdException w:name="HTML Cite" w:semiHidden="1" w:unhideWhenUsed="1"/>
+    <w:lsdException w:name="HTML Code" w:semiHidden="1" w:unhideWhenUsed="1"/>
+    <w:lsdException w:name="HTML Definition" w:semiHidden="1" w:unhideWhenUsed="1"/>
+    <w:lsdException w:name="HTML Keyboard" w:semiHidden="1" w:unhideWhenUsed="1"/>
+    <w:lsdException w:name="HTML Preformatted" w:semiHidden="1" w:unhideWhenUsed="1"/>
+    <w:lsdException w:name="HTML Sample" w:semiHidden="1" w:unhideWhenUsed="1"/>
+    <w:lsdException w:name="HTML Typewriter" w:semiHidden="1" w:unhideWhenUsed="1"/>
+    <w:lsdException w:name="HTML Variable" w:semiHidden="1" w:unhideWhenUsed="1"/>
+    <w:lsdException w:name="Normal Table" w:semiHidden="1" w:unhideWhenUsed="1"/>
+    <w:lsdException w:name="annotation subject" w:semiHidden="1" w:unhideWhenUsed="1"/>
+    <w:lsdException w:name="No List" w:semiHidden="1" w:unhideWhenUsed="1"/>
+    <w:lsdException w:name="Outline List 1" w:semiHidden="1" w:unhideWhenUsed="1"/>
+    <w:lsdException w:name="Outline List 2" w:semiHidden="1" w:unhideWhenUsed="1"/>
+    <w:lsdException w:name="Outline List 3" w:semiHidden="1" w:unhideWhenUsed="1"/>
+    <w:lsdException w:name="Table Simple 1" w:semiHidden="1" w:unhideWhenUsed="1"/>
+    <w:lsdException w:name="Table Simple 2" w:semiHidden="1" w:unhideWhenUsed="1"/>
+    <w:lsdException w:name="Table Simple 3" w:semiHidden="1" w:unhideWhenUsed="1"/>
+    <w:lsdException w:name="Table Classic 1" w:semiHidden="1" w:unhideWhenUsed="1"/>
+    <w:lsdException w:name="Table Classic 2" w:semiHidden="1" w:unhideWhenUsed="1"/>
+    <w:lsdException w:name="Table Classic 3" w:semiHidden="1" w:unhideWhenUsed="1"/>
+    <w:lsdException w:name="Table Classic 4" w:semiHidden="1" w:unhideWhenUsed="1"/>
+    <w:lsdException w:name="Table Colorful 1" w:semiHidden="1" w:unhideWhenUsed="1"/>
+    <w:lsdException w:name="Table Colorful 2" w:semiHidden="1" w:unhideWhenUsed="1"/>
+    <w:lsdException w:name="Table Colorful 3" w:semiHidden="1" w:unhideWhenUsed="1"/>
+    <w:lsdException w:name="Table Columns 1" w:semiHidden="1" w:unhideWhenUsed="1"/>
+    <w:lsdException w:name="Table Columns 2" w:semiHidden="1" w:unhideWhenUsed="1"/>
+    <w:lsdException w:name="Table Columns 3" w:semiHidden="1" w:unhideWhenUsed="1"/>
+    <w:lsdException w:name="Table Columns 4" w:semiHidden="1" w:unhideWhenUsed="1"/>
+    <w:lsdException w:name="Table Columns 5" w:semiHidden="1" w:unhideWhenUsed="1"/>
+    <w:lsdException w:name="Table Grid 1" w:semiHidden="1" w:unhideWhenUsed="1"/>
+    <w:lsdException w:name="Table Grid 2" w:semiHidden="1" w:unhideWhenUsed="1"/>
+    <w:lsdException w:name="Table Grid 3" w:semiHidden="1" w:unhideWhenUsed="1"/>
+    <w:lsdException w:name="Table Grid 4" w:semiHidden="1" w:unhideWhenUsed="1"/>
+    <w:lsdException w:name="Table Grid 5" w:semiHidden="1" w:unhideWhenUsed="1"/>
+    <w:lsdException w:name="Table Grid 6" w:semiHidden="1" w:unhideWhenUsed="1"/>
+    <w:lsdException w:name="Table Grid 7" w:semiHidden="1" w:unhideWhenUsed="1"/>
+    <w:lsdException w:name="Table Grid 8" w:semiHidden="1" w:unhideWhenUsed="1"/>
+    <w:lsdException w:name="Table List 1" w:semiHidden="1" w:unhideWhenUsed="1"/>
+    <w:lsdException w:name="Table List 2" w:semiHidden="1" w:unhideWhenUsed="1"/>
+    <w:lsdException w:name="Table List 3" w:semiHidden="1" w:unhideWhenUsed="1"/>
+    <w:lsdException w:name="Table List 4" w:semiHidden="1" w:unhideWhenUsed="1"/>
+    <w:lsdException w:name="Table List 5" w:semiHidden="1" w:unhideWhenUsed="1"/>
+    <w:lsdException w:name="Table List 6" w:semiHidden="1" w:unhideWhenUsed="1"/>
+    <w:lsdException w:name="Table List 7" w:semiHidden="1" w:unhideWhenUsed="1"/>
+    <w:lsdException w:name="Table List 8" w:semiHidden="1" w:unhideWhenUsed="1"/>
+    <w:lsdException w:name="Table 3D effects 1" w:semiHidden="1" w:unhideWhenUsed="1"/>
+    <w:lsdException w:name="Table 3D effects 2" w:semiHidden="1" w:unhideWhenUsed="1"/>
+    <w:lsdException w:name="Table 3D effects 3" w:semiHidden="1" w:unhideWhenUsed="1"/>
+    <w:lsdException w:name="Table Contemporary" w:semiHidden="1" w:unhideWhenUsed="1"/>
+    <w:lsdException w:name="Table Elegant" w:semiHidden="1" w:unhideWhenUsed="1"/>
+    <w:lsdException w:name="Table Professional" w:semiHidden="1" w:unhideWhenUsed="1"/>
+    <w:lsdException w:name="Table Subtle 1" w:semiHidden="1" w:unhideWhenUsed="1"/>
+    <w:lsdException w:name="Table Subtle 2" w:semiHidden="1" w:unhideWhenUsed="1"/>
+    <w:lsdException w:name="Table Web 1" w:semiHidden="1" w:unhideWhenUsed="1"/>
+    <w:lsdException w:name="Table Web 2" w:semiHidden="1" w:unhideWhenUsed="1"/>
+    <w:lsdException w:name="Table Web 3" w:semiHidden="1" w:unhideWhenUsed="1"/>
+    <w:lsdException w:name="Balloon Text" w:semiHidden="1" w:unhideWhenUsed="1"/>
+    <w:lsdException w:name="Table Grid" w:uiPriority="39"/>
+    <w:lsdException w:name="Table Theme" w:semiHidden="1" w:unhideWhenUsed="1"/>
+    <w:lsdException w:name="Placeholder Text" w:semiHidden="1"/>
+    <w:lsdException w:name="No Spacing" w:uiPriority="1" w:qFormat="1"/>
+    <w:lsdException w:name="Light Shading" w:uiPriority="60"/>
+    <w:lsdException w:name="Light List" w:uiPriority="61"/>
+    <w:lsdException w:name="Light Grid" w:uiPriority="62"/>
+    <w:lsdException w:name="Medium Shading 1" w:uiPriority="63"/>
+    <w:lsdException w:name="Medium Shading 2" w:uiPriority="64"/>
+    <w:lsdException w:name="Medium List 1" w:uiPriority="65"/>
+    <w:lsdException w:name="Medium List 2" w:uiPriority="66"/>
+    <w:lsdException w:name="Medium Grid 1" w:uiPriority="67"/>
+    <w:lsdException w:name="Medium Grid 2" w:uiPriority="68"/>
+    <w:lsdException w:name="Medium Grid 3" w:uiPriority="69"/>
+    <w:lsdException w:name="Dark List" w:uiPriority="70"/>
+    <w:lsdException w:name="Colorful Shading" w:uiPriority="71"/>
+    <w:lsdException w:name="Colorful List" w:uiPriority="72"/>
+    <w:lsdException w:name="Colorful Grid" w:uiPriority="73"/>
+    <w:lsdException w:name="Light Shading Accent 1" w:uiPriority="60"/>
+    <w:lsdException w:name="Light List Accent 1" w:uiPriority="61"/>
+    <w:lsdException w:name="Light Grid Accent 1" w:uiPriority="62"/>
+    <w:lsdException w:name="Medium Shading 1 Accent 1" w:uiPriority="63"/>
+    <w:lsdException w:name="Medium Shading 2 Accent 1" w:uiPriority="64"/>
+    <w:lsdException w:name="Medium List 1 Accent 1" w:uiPriority="65"/>
+    <w:lsdException w:name="Revision" w:semiHidden="1"/>
+    <w:lsdException w:name="List Paragraph" w:uiPriority="34" w:qFormat="1"/>
+    <w:lsdException w:name="Quote" w:uiPriority="29" w:qFormat="1"/>
+    <w:lsdException w:name="Intense Quote" w:uiPriority="30" w:qFormat="1"/>
+    <w:lsdException w:name="Medium List 2 Accent 1" w:uiPriority="66"/>
+    <w:lsdException w:name="Medium Grid 1 Accent 1" w:uiPriority="67"/>
+    <w:lsdException w:name="Medium Grid 2 Accent 1" w:uiPriority="68"/>
+    <w:lsdException w:name="Medium Grid 3 Accent 1" w:uiPriority="69"/>
+    <w:lsdException w:name="Dark List Accent 1" w:uiPriority="70"/>
+    <w:lsdException w:name="Colorful Shading Accent 1" w:uiPriority="71"/>
+    <w:lsdException w:name="Colorful List Accent 1" w:uiPriority="72"/>
+    <w:lsdException w:name="Colorful Grid Accent 1" w:uiPriority="73"/>
+    <w:lsdException w:name="Light Shading Accent 2" w:uiPriority="60"/>
+    <w:lsdException w:name="Light List Accent 2" w:uiPriority="61"/>
+    <w:lsdException w:name="Light Grid Accent 2" w:uiPriority="62"/>
+    <w:lsdException w:name="Medium Shading 1 Accent 2" w:uiPriority="63"/>
+    <w:lsdException w:name="Medium Shading 2 Accent 2" w:uiPriority="64"/>
+    <w:lsdException w:name="Medium List 1 Accent 2" w:uiPriority="65"/>
+    <w:lsdException w:name="Medium List 2 Accent 2" w:uiPriority="66"/>
+    <w:lsdException w:name="Medium Grid 1 Accent 2" w:uiPriority="67"/>
+    <w:lsdException w:name="Medium Grid 2 Accent 2" w:uiPriority="68"/>
+    <w:lsdException w:name="Medium Grid 3 Accent 2" w:uiPriority="69"/>
+    <w:lsdException w:name="Dark List Accent 2" w:uiPriority="70"/>
+    <w:lsdException w:name="Colorful Shading Accent 2" w:uiPriority="71"/>
+    <w:lsdException w:name="Colorful List Accent 2" w:uiPriority="72"/>
+    <w:lsdException w:name="Colorful Grid Accent 2" w:uiPriority="73"/>
+    <w:lsdException w:name="Light Shading Accent 3" w:uiPriority="60"/>
+    <w:lsdException w:name="Light List Accent 3" w:uiPriority="61"/>
+    <w:lsdException w:name="Light Grid Accent 3" w:uiPriority="62"/>
+    <w:lsdException w:name="Medium Shading 1 Accent 3" w:uiPriority="63"/>
+    <w:lsdException w:name="Medium Shading 2 Accent 3" w:uiPriority="64"/>
+    <w:lsdException w:name="Medium List 1 Accent 3" w:uiPriority="65"/>
+    <w:lsdException w:name="Medium List 2 Accent 3" w:uiPriority="66"/>
+    <w:lsdException w:name="Medium Grid 1 Accent 3" w:uiPriority="67"/>
+    <w:lsdException w:name="Medium Grid 2 Accent 3" w:uiPriority="68"/>
+    <w:lsdException w:name="Medium Grid 3 Accent 3" w:uiPriority="69"/>
+    <w:lsdException w:name="Dark List Accent 3" w:uiPriority="70"/>
+    <w:lsdException w:name="Colorful Shading Accent 3" w:uiPriority="71"/>
+    <w:lsdException w:name="Colorful List Accent 3" w:uiPriority="72"/>
+    <w:lsdException w:name="Colorful Grid Accent 3" w:uiPriority="73"/>
+    <w:lsdException w:name="Light Shading Accent 4" w:uiPriority="60"/>
+    <w:lsdException w:name="Light List Accent 4" w:uiPriority="61"/>
+    <w:lsdException w:name="Light Grid Accent 4" w:uiPriority="62"/>
+    <w:lsdException w:name="Medium Shading 1 Accent 4" w:uiPriority="63"/>
+    <w:lsdException w:name="Medium Shading 2 Accent 4" w:uiPriority="64"/>
+    <w:lsdException w:name="Medium List 1 Accent 4" w:uiPriority="65"/>
+    <w:lsdException w:name="Medium List 2 Accent 4" w:uiPriority="66"/>
+    <w:lsdException w:name="Medium Grid 1 Accent 4" w:uiPriority="67"/>
+    <w:lsdException w:name="Medium Grid 2 Accent 4" w:uiPriority="68"/>
+    <w:lsdException w:name="Medium Grid 3 Accent 4" w:uiPriority="69"/>
+    <w:lsdException w:name="Dark List Accent 4" w:uiPriority="70"/>
+    <w:lsdException w:name="Colorful Shading Accent 4" w:uiPriority="71"/>
+    <w:lsdException w:name="Colorful List Accent 4" w:uiPriority="72"/>
+    <w:lsdException w:name="Colorful Grid Accent 4" w:uiPriority="73"/>
+    <w:lsdException w:name="Light Shading Accent 5" w:uiPriority="60"/>
+    <w:lsdException w:name="Light List Accent 5" w:uiPriority="61"/>
+    <w:lsdException w:name="Light Grid Accent 5" w:uiPriority="62"/>
+    <w:lsdException w:name="Medium Shading 1 Accent 5" w:uiPriority="63"/>
+    <w:lsdException w:name="Medium Shading 2 Accent 5" w:uiPriority="64"/>
+    <w:lsdException w:name="Medium List 1 Accent 5" w:uiPriority="65"/>
+    <w:lsdException w:name="Medium List 2 Accent 5" w:uiPriority="66"/>
+    <w:lsdException w:name="Medium Grid 1 Accent 5" w:uiPriority="67"/>
+    <w:lsdException w:name="Medium Grid 2 Accent 5" w:uiPriority="68"/>
+    <w:lsdException w:name="Medium Grid 3 Accent 5" w:uiPriority="69"/>
+    <w:lsdException w:name="Dark List Accent 5" w:uiPriority="70"/>
+    <w:lsdException w:name="Colorful Shading Accent 5" w:uiPriority="71"/>
+    <w:lsdException w:name="Colorful List Accent 5" w:uiPriority="72"/>
+    <w:lsdException w:name="Colorful Grid Accent 5" w:uiPriority="73"/>
+    <w:lsdException w:name="Light Shading Accent 6" w:uiPriority="60"/>
+    <w:lsdException w:name="Light List Accent 6" w:uiPriority="61"/>
+    <w:lsdException w:name="Light Grid Accent 6" w:uiPriority="62"/>
+    <w:lsdException w:name="Medium Shading 1 Accent 6" w:uiPriority="63"/>
+    <w:lsdException w:name="Medium Shading 2 Accent 6" w:uiPriority="64"/>
+    <w:lsdException w:name="Medium List 1 Accent 6" w:uiPriority="65"/>
+    <w:lsdException w:name="Medium List 2 Accent 6" w:uiPriority="66"/>
+    <w:lsdException w:name="Medium Grid 1 Accent 6" w:uiPriority="67"/>
+    <w:lsdException w:name="Medium Grid 2 Accent 6" w:uiPriority="68"/>
+    <w:lsdException w:name="Medium Grid 3 Accent 6" w:uiPriority="69"/>
+    <w:lsdException w:name="Dark List Accent 6" w:uiPriority="70"/>
+    <w:lsdException w:name="Colorful Shading Accent 6" w:uiPriority="71"/>
+    <w:lsdException w:name="Colorful List Accent 6" w:uiPriority="72"/>
+    <w:lsdException w:name="Colorful Grid Accent 6" w:uiPriority="73"/>
+    <w:lsdException w:name="Subtle Emphasis" w:uiPriority="19" w:qFormat="1"/>
+    <w:lsdException w:name="Intense Emphasis" w:uiPriority="21" w:qFormat="1"/>
+    <w:lsdException w:name="Subtle Reference" w:uiPriority="31" w:qFormat="1"/>
+    <w:lsdException w:name="Intense Reference" w:uiPriority="32" w:qFormat="1"/>
+    <w:lsdException w:name="Book Title" w:uiPriority="33" w:qFormat="1"/>
+    <w:lsdException w:name="Bibliography" w:semiHidden="1" w:uiPriority="37" w:unhideWhenUsed="1"/>
+    <w:lsdException w:name="TOC Heading" w:semiHidden="1" w:uiPriority="39" w:unhideWhenUsed="1" w:qFormat="1"/>
+    <w:lsdException w:name="Plain Table 1" w:uiPriority="41"/>
+    <w:lsdException w:name="Plain Table 2" w:uiPriority="42"/>
+    <w:lsdException w:name="Plain Table 3" w:uiPriority="43"/>
+    <w:lsdException w:name="Plain Table 4" w:uiPriority="44"/>
+    <w:lsdException w:name="Plain Table 5" w:uiPriority="45"/>
+    <w:lsdException w:name="Grid Table Light" w:uiPriority="40"/>
+    <w:lsdException w:name="Grid Table 1 Light" w:uiPriority="46"/>
+    <w:lsdException w:name="Grid Table 2" w:uiPriority="47"/>
+    <w:lsdException w:name="Grid Table 3" w:uiPriority="48"/>
+    <w:lsdException w:name="Grid Table 4" w:uiPriority="49"/>
+    <w:lsdException w:name="Grid Table 5 Dark" w:uiPriority="50"/>
+    <w:lsdException w:name="Grid Table 6 Colorful" w:uiPriority="51"/>
+    <w:lsdException w:name="Grid Table 7 Colorful" w:uiPriority="52"/>
+    <w:lsdException w:name="Grid Table 1 Light Accent 1" w:uiPriority="46"/>
+    <w:lsdException w:name="Grid Table 2 Accent 1" w:uiPriority="47"/>
+    <w:lsdException w:name="Grid Table 3 Accent 1" w:uiPriority="48"/>
+    <w:lsdException w:name="Grid Table 4 Accent 1" w:uiPriority="49"/>
+    <w:lsdException w:name="Grid Table 5 Dark Accent 1" w:uiPriority="50"/>
+    <w:lsdException w:name="Grid Table 6 Colorful Accent 1" w:uiPriority="51"/>
+    <w:lsdException w:name="Grid Table 7 Colorful Accent 1" w:uiPriority="52"/>
+    <w:lsdException w:name="Grid Table 1 Light Accent 2" w:uiPriority="46"/>
+    <w:lsdException w:name="Grid Table 2 Accent 2" w:uiPriority="47"/>
+    <w:lsdException w:name="Grid Table 3 Accent 2" w:uiPriority="48"/>
+    <w:lsdException w:name="Grid Table 4 Accent 2" w:uiPriority="49"/>
+    <w:lsdException w:name="Grid Table 5 Dark Accent 2" w:uiPriority="50"/>
+    <w:lsdException w:name="Grid Table 6 Colorful Accent 2" w:uiPriority="51"/>
+    <w:lsdException w:name="Grid Table 7 Colorful Accent 2" w:uiPriority="52"/>
+    <w:lsdException w:name="Grid Table 1 Light Accent 3" w:uiPriority="46"/>
+    <w:lsdException w:name="Grid Table 2 Accent 3" w:uiPriority="47"/>
+    <w:lsdException w:name="Grid Table 3 Accent 3" w:uiPriority="48"/>
+    <w:lsdException w:name="Grid Table 4 Accent 3" w:uiPriority="49"/>
+    <w:lsdException w:name="Grid Table 5 Dark Accent 3" w:uiPriority="50"/>
+    <w:lsdException w:name="Grid Table 6 Colorful Accent 3" w:uiPriority="51"/>
+    <w:lsdException w:name="Grid Table 7 Colorful Accent 3" w:uiPriority="52"/>
+    <w:lsdException w:name="Grid Table 1 Light Accent 4" w:uiPriority="46"/>
+    <w:lsdException w:name="Grid Table 2 Accent 4" w:uiPriority="47"/>
+    <w:lsdException w:name="Grid Table 3 Accent 4" w:uiPriority="48"/>
+    <w:lsdException w:name="Grid Table 4 Accent 4" w:uiPriority="49"/>
+    <w:lsdException w:name="Grid Table 5 Dark Accent 4" w:uiPriority="50"/>
+    <w:lsdException w:name="Grid Table 6 Colorful Accent 4" w:uiPriority="51"/>
+    <w:lsdException w:name="Grid Table 7 Colorful Accent 4" w:uiPriority="52"/>
+    <w:lsdException w:name="Grid Table 1 Light Accent 5" w:uiPriority="46"/>
+    <w:lsdException w:name="Grid Table 2 Accent 5" w:uiPriority="47"/>
+    <w:lsdException w:name="Grid Table 3 Accent 5" w:uiPriority="48"/>
+    <w:lsdException w:name="Grid Table 4 Accent 5" w:uiPriority="49"/>
+    <w:lsdException w:name="Grid Table 5 Dark Accent 5" w:uiPriority="50"/>
+    <w:lsdException w:name="Grid Table 6 Colorful Accent 5" w:uiPriority="51"/>
+    <w:lsdException w:name="Grid Table 7 Colorful Accent 5" w:uiPriority="52"/>
+    <w:lsdException w:name="Grid Table 1 Light Accent 6" w:uiPriority="46"/>
+    <w:lsdException w:name="Grid Table 2 Accent 6" w:uiPriority="47"/>
+    <w:lsdException w:name="Grid Table 3 Accent 6" w:uiPriority="48"/>
+    <w:lsdException w:name="Grid Table 4 Accent 6" w:uiPriority="49"/>
+    <w:lsdException w:name="Grid Table 5 Dark Accent 6" w:uiPriority="50"/>
+    <w:lsdException w:name="Grid Table 6 Colorful Accent 6" w:uiPriority="51"/>
+    <w:lsdException w:name="Grid Table 7 Colorful Accent 6" w:uiPriority="52"/>
+    <w:lsdException w:name="List Table 1 Light" w:uiPriority="46"/>
+    <w:lsdException w:name="List Table 2" w:uiPriority="47"/>
+    <w:lsdException w:name="List Table 3" w:uiPriority="48"/>
+    <w:lsdException w:name="List Table 4" w:uiPriority="49"/>
+    <w:lsdException w:name="List Table 5 Dark" w:uiPriority="50"/>
+    <w:lsdException w:name="List Table 6 Colorful" w:uiPriority="51"/>
+    <w:lsdException w:name="List Table 7 Colorful" w:uiPriority="52"/>
+    <w:lsdException w:name="List Table 1 Light Accent 1" w:uiPriority="46"/>
+    <w:lsdException w:name="List Table 2 Accent 1" w:uiPriority="47"/>
+    <w:lsdException w:name="List Table 3 Accent 1" w:uiPriority="48"/>
+    <w:lsdException w:name="List Table 4 Accent 1" w:uiPriority="49"/>
+    <w:lsdException w:name="List Table 5 Dark Accent 1" w:uiPriority="50"/>
+    <w:lsdException w:name="List Table 6 Colorful Accent 1" w:uiPriority="51"/>
+    <w:lsdException w:name="List Table 7 Colorful Accent 1" w:uiPriority="52"/>
+    <w:lsdException w:name="List Table 1 Light Accent 2" w:uiPriority="46"/>
+    <w:lsdException w:name="List Table 2 Accent 2" w:uiPriority="47"/>
+    <w:lsdException w:name="List Table 3 Accent 2" w:uiPriority="48"/>
+    <w:lsdException w:name="List Table 4 Accent 2" w:uiPriority="49"/>
+    <w:lsdException w:name="List Table 5 Dark Accent 2" w:uiPriority="50"/>
+    <w:lsdException w:name="List Table 6 Colorful Accent 2" w:uiPriority="51"/>
+    <w:lsdException w:name="List Table 7 Colorful Accent 2" w:uiPriority="52"/>
+    <w:lsdException w:name="List Table 1 Light Accent 3" w:uiPriority="46"/>
+    <w:lsdException w:name="List Table 2 Accent 3" w:uiPriority="47"/>
+    <w:lsdException w:name="List Table 3 Accent 3" w:uiPriority="48"/>
+    <w:lsdException w:name="List Table 4 Accent 3" w:uiPriority="49"/>
+    <w:lsdException w:name="List Table 5 Dark Accent 3" w:uiPriority="50"/>
+    <w:lsdException w:name="List Table 6 Colorful Accent 3" w:uiPriority="51"/>
+    <w:lsdException w:name="List Table 7 Colorful Accent 3" w:uiPriority="52"/>
+    <w:lsdException w:name="List Table 1 Light Accent 4" w:uiPriority="46"/>
+    <w:lsdException w:name="List Table 2 Accent 4" w:uiPriority="47"/>
+    <w:lsdException w:name="List Table 3 Accent 4" w:uiPriority="48"/>
+    <w:lsdException w:name="List Table 4 Accent 4" w:uiPriority="49"/>
+    <w:lsdException w:name="List Table 5 Dark Accent 4" w:uiPriority="50"/>
+    <w:lsdException w:name="List Table 6 Colorful Accent 4" w:uiPriority="51"/>
+    <w:lsdException w:name="List Table 7 Colorful Accent 4" w:uiPriority="52"/>
+    <w:lsdException w:name="List Table 1 Light Accent 5" w:uiPriority="46"/>
+    <w:lsdException w:name="List Table 2 Accent 5" w:uiPriority="47"/>
+    <w:lsdException w:name="List Table 3 Accent 5" w:uiPriority="48"/>
+    <w:lsdException w:name="List Table 4 Accent 5" w:uiPriority="49"/>
+    <w:lsdException w:name="List Table 5 Dark Accent 5" w:uiPriority="50"/>
+    <w:lsdException w:name="List Table 6 Colorful Accent 5" w:uiPriority="51"/>
+    <w:lsdException w:name="List Table 7 Colorful Accent 5" w:uiPriority="52"/>
+    <w:lsdException w:name="List Table 1 Light Accent 6" w:uiPriority="46"/>
+    <w:lsdException w:name="List Table 2 Accent 6" w:uiPriority="47"/>
+    <w:lsdException w:name="List Table 3 Accent 6" w:uiPriority="48"/>
+    <w:lsdException w:name="List Table 4 Accent 6" w:uiPriority="49"/>
+    <w:lsdException w:name="List Table 5 Dark Accent 6" w:uiPriority="50"/>
+    <w:lsdException w:name="List Table 6 Colorful Accent 6" w:uiPriority="51"/>
+    <w:lsdException w:name="List Table 7 Colorful Accent 6" w:uiPriority="52"/>
   </w:latentStyles>
   <w:style w:type="paragraph" w:default="1" w:styleId="Normal">
     <w:name w:val="Normal"/>
     <w:qFormat/>
   </w:style>
-  <w:style w:type="paragraph" w:styleId="Heading1">
+  <w:style w:type="paragraph" w:styleId="Overskrift1">
     <w:name w:val="heading 1"/>
     <w:basedOn w:val="Normal"/>
     <w:next w:val="Normal"/>
-    <w:link w:val="Heading1Char"/>
+    <w:link w:val="Overskrift1Tegn"/>
     <w:uiPriority w:val="9"/>
     <w:qFormat/>
     <w:rsid w:val="00C11125"/>
@@ -3355,11 +3816,11 @@
       <w:szCs w:val="28"/>
     </w:rPr>
   </w:style>
-  <w:style w:type="paragraph" w:styleId="Heading2">
+  <w:style w:type="paragraph" w:styleId="Overskrift2">
     <w:name w:val="heading 2"/>
     <w:basedOn w:val="Normal"/>
     <w:next w:val="Normal"/>
-    <w:link w:val="Heading2Char"/>
+    <w:link w:val="Overskrift2Tegn"/>
     <w:uiPriority w:val="9"/>
     <w:unhideWhenUsed/>
     <w:qFormat/>
@@ -3377,12 +3838,13 @@
       <w:szCs w:val="26"/>
     </w:rPr>
   </w:style>
-  <w:style w:type="character" w:default="1" w:styleId="DefaultParagraphFont">
+  <w:style w:type="character" w:default="1" w:styleId="Standardskrifttypeiafsnit">
     <w:name w:val="Default Paragraph Font"/>
     <w:uiPriority w:val="1"/>
+    <w:semiHidden/>
     <w:unhideWhenUsed/>
   </w:style>
-  <w:style w:type="table" w:default="1" w:styleId="TableNormal">
+  <w:style w:type="table" w:default="1" w:styleId="Tabel-Normal">
     <w:name w:val="Normal Table"/>
     <w:uiPriority w:val="99"/>
     <w:semiHidden/>
@@ -3397,17 +3859,17 @@
       </w:tblCellMar>
     </w:tblPr>
   </w:style>
-  <w:style w:type="numbering" w:default="1" w:styleId="NoList">
+  <w:style w:type="numbering" w:default="1" w:styleId="Ingenoversigt">
     <w:name w:val="No List"/>
     <w:uiPriority w:val="99"/>
     <w:semiHidden/>
     <w:unhideWhenUsed/>
   </w:style>
-  <w:style w:type="paragraph" w:styleId="Title">
+  <w:style w:type="paragraph" w:styleId="Titel">
     <w:name w:val="Title"/>
     <w:basedOn w:val="Normal"/>
     <w:next w:val="Normal"/>
-    <w:link w:val="TitleChar"/>
+    <w:link w:val="TitelTegn"/>
     <w:uiPriority w:val="10"/>
     <w:qFormat/>
     <w:rsid w:val="00A3385D"/>
@@ -3423,10 +3885,10 @@
       <w:szCs w:val="56"/>
     </w:rPr>
   </w:style>
-  <w:style w:type="character" w:customStyle="1" w:styleId="TitleChar">
-    <w:name w:val="Title Char"/>
-    <w:basedOn w:val="DefaultParagraphFont"/>
-    <w:link w:val="Title"/>
+  <w:style w:type="character" w:customStyle="1" w:styleId="TitelTegn">
+    <w:name w:val="Titel Tegn"/>
+    <w:basedOn w:val="Standardskrifttypeiafsnit"/>
+    <w:link w:val="Titel"/>
     <w:uiPriority w:val="10"/>
     <w:rsid w:val="00A3385D"/>
     <w:rPr>
@@ -3454,7 +3916,7 @@
       <w:lang w:eastAsia="da-DK"/>
     </w:rPr>
   </w:style>
-  <w:style w:type="paragraph" w:styleId="NoSpacing">
+  <w:style w:type="paragraph" w:styleId="Ingenafstand">
     <w:name w:val="No Spacing"/>
     <w:uiPriority w:val="1"/>
     <w:qFormat/>
@@ -3463,10 +3925,10 @@
       <w:spacing w:after="0" w:line="240" w:lineRule="auto"/>
     </w:pPr>
   </w:style>
-  <w:style w:type="character" w:customStyle="1" w:styleId="Heading2Char">
-    <w:name w:val="Heading 2 Char"/>
-    <w:basedOn w:val="DefaultParagraphFont"/>
-    <w:link w:val="Heading2"/>
+  <w:style w:type="character" w:customStyle="1" w:styleId="Overskrift2Tegn">
+    <w:name w:val="Overskrift 2 Tegn"/>
+    <w:basedOn w:val="Standardskrifttypeiafsnit"/>
+    <w:link w:val="Overskrift2"/>
     <w:uiPriority w:val="9"/>
     <w:rsid w:val="00F3759D"/>
     <w:rPr>
@@ -3476,7 +3938,7 @@
       <w:szCs w:val="26"/>
     </w:rPr>
   </w:style>
-  <w:style w:type="paragraph" w:styleId="ListParagraph">
+  <w:style w:type="paragraph" w:styleId="Listeafsnit">
     <w:name w:val="List Paragraph"/>
     <w:basedOn w:val="Normal"/>
     <w:uiPriority w:val="34"/>
@@ -3487,16 +3949,15 @@
       <w:contextualSpacing/>
     </w:pPr>
   </w:style>
-  <w:style w:type="table" w:styleId="TableGrid">
+  <w:style w:type="table" w:styleId="Tabel-Gitter">
     <w:name w:val="Table Grid"/>
-    <w:basedOn w:val="TableNormal"/>
+    <w:basedOn w:val="Tabel-Normal"/>
     <w:uiPriority w:val="39"/>
     <w:rsid w:val="00D4618E"/>
     <w:pPr>
       <w:spacing w:after="0" w:line="240" w:lineRule="auto"/>
     </w:pPr>
     <w:tblPr>
-      <w:tblInd w:w="0" w:type="dxa"/>
       <w:tblBorders>
         <w:top w:val="single" w:sz="4" w:space="0" w:color="auto"/>
         <w:left w:val="single" w:sz="4" w:space="0" w:color="auto"/>
@@ -3505,18 +3966,12 @@
         <w:insideH w:val="single" w:sz="4" w:space="0" w:color="auto"/>
         <w:insideV w:val="single" w:sz="4" w:space="0" w:color="auto"/>
       </w:tblBorders>
-      <w:tblCellMar>
-        <w:top w:w="0" w:type="dxa"/>
-        <w:left w:w="108" w:type="dxa"/>
-        <w:bottom w:w="0" w:type="dxa"/>
-        <w:right w:w="108" w:type="dxa"/>
-      </w:tblCellMar>
     </w:tblPr>
   </w:style>
-  <w:style w:type="paragraph" w:styleId="BalloonText">
+  <w:style w:type="paragraph" w:styleId="Markeringsbobletekst">
     <w:name w:val="Balloon Text"/>
     <w:basedOn w:val="Normal"/>
-    <w:link w:val="BalloonTextChar"/>
+    <w:link w:val="MarkeringsbobletekstTegn"/>
     <w:uiPriority w:val="99"/>
     <w:semiHidden/>
     <w:unhideWhenUsed/>
@@ -3530,10 +3985,10 @@
       <w:szCs w:val="16"/>
     </w:rPr>
   </w:style>
-  <w:style w:type="character" w:customStyle="1" w:styleId="BalloonTextChar">
-    <w:name w:val="Balloon Text Char"/>
-    <w:basedOn w:val="DefaultParagraphFont"/>
-    <w:link w:val="BalloonText"/>
+  <w:style w:type="character" w:customStyle="1" w:styleId="MarkeringsbobletekstTegn">
+    <w:name w:val="Markeringsbobletekst Tegn"/>
+    <w:basedOn w:val="Standardskrifttypeiafsnit"/>
+    <w:link w:val="Markeringsbobletekst"/>
     <w:uiPriority w:val="99"/>
     <w:semiHidden/>
     <w:rsid w:val="00211EF4"/>
@@ -3543,7 +3998,7 @@
       <w:szCs w:val="16"/>
     </w:rPr>
   </w:style>
-  <w:style w:type="paragraph" w:styleId="Caption">
+  <w:style w:type="paragraph" w:styleId="Billedtekst">
     <w:name w:val="caption"/>
     <w:basedOn w:val="Normal"/>
     <w:next w:val="Normal"/>
@@ -3562,10 +4017,10 @@
       <w:szCs w:val="18"/>
     </w:rPr>
   </w:style>
-  <w:style w:type="character" w:customStyle="1" w:styleId="Heading1Char">
-    <w:name w:val="Heading 1 Char"/>
-    <w:basedOn w:val="DefaultParagraphFont"/>
-    <w:link w:val="Heading1"/>
+  <w:style w:type="character" w:customStyle="1" w:styleId="Overskrift1Tegn">
+    <w:name w:val="Overskrift 1 Tegn"/>
+    <w:basedOn w:val="Standardskrifttypeiafsnit"/>
+    <w:link w:val="Overskrift1"/>
     <w:uiPriority w:val="9"/>
     <w:rsid w:val="00C11125"/>
     <w:rPr>
@@ -3577,10 +4032,10 @@
       <w:szCs w:val="28"/>
     </w:rPr>
   </w:style>
-  <w:style w:type="paragraph" w:styleId="Header">
+  <w:style w:type="paragraph" w:styleId="Sidehoved">
     <w:name w:val="header"/>
     <w:basedOn w:val="Normal"/>
-    <w:link w:val="HeaderChar"/>
+    <w:link w:val="SidehovedTegn"/>
     <w:uiPriority w:val="99"/>
     <w:unhideWhenUsed/>
     <w:rsid w:val="00337B42"/>
@@ -3592,17 +4047,17 @@
       <w:spacing w:after="0" w:line="240" w:lineRule="auto"/>
     </w:pPr>
   </w:style>
-  <w:style w:type="character" w:customStyle="1" w:styleId="HeaderChar">
-    <w:name w:val="Header Char"/>
-    <w:basedOn w:val="DefaultParagraphFont"/>
-    <w:link w:val="Header"/>
+  <w:style w:type="character" w:customStyle="1" w:styleId="SidehovedTegn">
+    <w:name w:val="Sidehoved Tegn"/>
+    <w:basedOn w:val="Standardskrifttypeiafsnit"/>
+    <w:link w:val="Sidehoved"/>
     <w:uiPriority w:val="99"/>
     <w:rsid w:val="00337B42"/>
   </w:style>
-  <w:style w:type="paragraph" w:styleId="Footer">
+  <w:style w:type="paragraph" w:styleId="Sidefod">
     <w:name w:val="footer"/>
     <w:basedOn w:val="Normal"/>
-    <w:link w:val="FooterChar"/>
+    <w:link w:val="SidefodTegn"/>
     <w:uiPriority w:val="99"/>
     <w:unhideWhenUsed/>
     <w:rsid w:val="00337B42"/>
@@ -3614,462 +4069,10 @@
       <w:spacing w:after="0" w:line="240" w:lineRule="auto"/>
     </w:pPr>
   </w:style>
-  <w:style w:type="character" w:customStyle="1" w:styleId="FooterChar">
-    <w:name w:val="Footer Char"/>
-    <w:basedOn w:val="DefaultParagraphFont"/>
-    <w:link w:val="Footer"/>
-    <w:uiPriority w:val="99"/>
-    <w:rsid w:val="00337B42"/>
-  </w:style>
-</w:styles>
-</file>
-
-<file path=word/stylesWithEffects.xml><?xml version="1.0" encoding="utf-8"?>
-<w:styles xmlns:wpc="http://schemas.microsoft.com/office/word/2010/wordprocessingCanvas" xmlns:mc="http://schemas.openxmlformats.org/markup-compatibility/2006" xmlns:o="urn:schemas-microsoft-com:office:office" xmlns:r="http://schemas.openxmlformats.org/officeDocument/2006/relationships" xmlns:m="http://schemas.openxmlformats.org/officeDocument/2006/math" xmlns:v="urn:schemas-microsoft-com:vml" xmlns:wp14="http://schemas.microsoft.com/office/word/2010/wordprocessingDrawing" xmlns:wp="http://schemas.openxmlformats.org/drawingml/2006/wordprocessingDrawing" xmlns:w10="urn:schemas-microsoft-com:office:word" xmlns:w="http://schemas.openxmlformats.org/wordprocessingml/2006/main" xmlns:w14="http://schemas.microsoft.com/office/word/2010/wordml" xmlns:wpg="http://schemas.microsoft.com/office/word/2010/wordprocessingGroup" xmlns:wpi="http://schemas.microsoft.com/office/word/2010/wordprocessingInk" xmlns:wne="http://schemas.microsoft.com/office/word/2006/wordml" xmlns:wps="http://schemas.microsoft.com/office/word/2010/wordprocessingShape" mc:Ignorable="w14 wp14">
-  <w:docDefaults>
-    <w:rPrDefault>
-      <w:rPr>
-        <w:rFonts w:asciiTheme="minorHAnsi" w:eastAsiaTheme="minorHAnsi" w:hAnsiTheme="minorHAnsi" w:cstheme="minorBidi"/>
-        <w:sz w:val="22"/>
-        <w:szCs w:val="22"/>
-        <w:lang w:val="da-DK" w:eastAsia="en-US" w:bidi="ar-SA"/>
-      </w:rPr>
-    </w:rPrDefault>
-    <w:pPrDefault>
-      <w:pPr>
-        <w:spacing w:after="160" w:line="259" w:lineRule="auto"/>
-      </w:pPr>
-    </w:pPrDefault>
-  </w:docDefaults>
-  <w:latentStyles w:defLockedState="0" w:defUIPriority="99" w:defSemiHidden="1" w:defUnhideWhenUsed="1" w:defQFormat="0" w:count="267">
-    <w:lsdException w:name="Normal" w:semiHidden="0" w:uiPriority="0" w:unhideWhenUsed="0" w:qFormat="1"/>
-    <w:lsdException w:name="heading 1" w:semiHidden="0" w:uiPriority="9" w:unhideWhenUsed="0" w:qFormat="1"/>
-    <w:lsdException w:name="heading 2" w:uiPriority="9" w:qFormat="1"/>
-    <w:lsdException w:name="heading 3" w:uiPriority="9" w:qFormat="1"/>
-    <w:lsdException w:name="heading 4" w:uiPriority="9" w:qFormat="1"/>
-    <w:lsdException w:name="heading 5" w:uiPriority="9" w:qFormat="1"/>
-    <w:lsdException w:name="heading 6" w:uiPriority="9" w:qFormat="1"/>
-    <w:lsdException w:name="heading 7" w:uiPriority="9" w:qFormat="1"/>
-    <w:lsdException w:name="heading 8" w:uiPriority="9" w:qFormat="1"/>
-    <w:lsdException w:name="heading 9" w:uiPriority="9" w:qFormat="1"/>
-    <w:lsdException w:name="toc 1" w:uiPriority="39"/>
-    <w:lsdException w:name="toc 2" w:uiPriority="39"/>
-    <w:lsdException w:name="toc 3" w:uiPriority="39"/>
-    <w:lsdException w:name="toc 4" w:uiPriority="39"/>
-    <w:lsdException w:name="toc 5" w:uiPriority="39"/>
-    <w:lsdException w:name="toc 6" w:uiPriority="39"/>
-    <w:lsdException w:name="toc 7" w:uiPriority="39"/>
-    <w:lsdException w:name="toc 8" w:uiPriority="39"/>
-    <w:lsdException w:name="toc 9" w:uiPriority="39"/>
-    <w:lsdException w:name="caption" w:uiPriority="35" w:qFormat="1"/>
-    <w:lsdException w:name="Title" w:semiHidden="0" w:uiPriority="10" w:unhideWhenUsed="0" w:qFormat="1"/>
-    <w:lsdException w:name="Default Paragraph Font" w:uiPriority="1"/>
-    <w:lsdException w:name="Subtitle" w:semiHidden="0" w:uiPriority="11" w:unhideWhenUsed="0" w:qFormat="1"/>
-    <w:lsdException w:name="Strong" w:semiHidden="0" w:uiPriority="22" w:unhideWhenUsed="0" w:qFormat="1"/>
-    <w:lsdException w:name="Emphasis" w:semiHidden="0" w:uiPriority="20" w:unhideWhenUsed="0" w:qFormat="1"/>
-    <w:lsdException w:name="Table Grid" w:semiHidden="0" w:uiPriority="39" w:unhideWhenUsed="0"/>
-    <w:lsdException w:name="Placeholder Text" w:unhideWhenUsed="0"/>
-    <w:lsdException w:name="No Spacing" w:semiHidden="0" w:uiPriority="1" w:unhideWhenUsed="0" w:qFormat="1"/>
-    <w:lsdException w:name="Light Shading" w:semiHidden="0" w:uiPriority="60" w:unhideWhenUsed="0"/>
-    <w:lsdException w:name="Light List" w:semiHidden="0" w:uiPriority="61" w:unhideWhenUsed="0"/>
-    <w:lsdException w:name="Light Grid" w:semiHidden="0" w:uiPriority="62" w:unhideWhenUsed="0"/>
-    <w:lsdException w:name="Medium Shading 1" w:semiHidden="0" w:uiPriority="63" w:unhideWhenUsed="0"/>
-    <w:lsdException w:name="Medium Shading 2" w:semiHidden="0" w:uiPriority="64" w:unhideWhenUsed="0"/>
-    <w:lsdException w:name="Medium List 1" w:semiHidden="0" w:uiPriority="65" w:unhideWhenUsed="0"/>
-    <w:lsdException w:name="Medium List 2" w:semiHidden="0" w:uiPriority="66" w:unhideWhenUsed="0"/>
-    <w:lsdException w:name="Medium Grid 1" w:semiHidden="0" w:uiPriority="67" w:unhideWhenUsed="0"/>
-    <w:lsdException w:name="Medium Grid 2" w:semiHidden="0" w:uiPriority="68" w:unhideWhenUsed="0"/>
-    <w:lsdException w:name="Medium Grid 3" w:semiHidden="0" w:uiPriority="69" w:unhideWhenUsed="0"/>
-    <w:lsdException w:name="Dark List" w:semiHidden="0" w:uiPriority="70" w:unhideWhenUsed="0"/>
-    <w:lsdException w:name="Colorful Shading" w:semiHidden="0" w:uiPriority="71" w:unhideWhenUsed="0"/>
-    <w:lsdException w:name="Colorful List" w:semiHidden="0" w:uiPriority="72" w:unhideWhenUsed="0"/>
-    <w:lsdException w:name="Colorful Grid" w:semiHidden="0" w:uiPriority="73" w:unhideWhenUsed="0"/>
-    <w:lsdException w:name="Light Shading Accent 1" w:semiHidden="0" w:uiPriority="60" w:unhideWhenUsed="0"/>
-    <w:lsdException w:name="Light List Accent 1" w:semiHidden="0" w:uiPriority="61" w:unhideWhenUsed="0"/>
-    <w:lsdException w:name="Light Grid Accent 1" w:semiHidden="0" w:uiPriority="62" w:unhideWhenUsed="0"/>
-    <w:lsdException w:name="Medium Shading 1 Accent 1" w:semiHidden="0" w:uiPriority="63" w:unhideWhenUsed="0"/>
-    <w:lsdException w:name="Medium Shading 2 Accent 1" w:semiHidden="0" w:uiPriority="64" w:unhideWhenUsed="0"/>
-    <w:lsdException w:name="Medium List 1 Accent 1" w:semiHidden="0" w:uiPriority="65" w:unhideWhenUsed="0"/>
-    <w:lsdException w:name="Revision" w:unhideWhenUsed="0"/>
-    <w:lsdException w:name="List Paragraph" w:semiHidden="0" w:uiPriority="34" w:unhideWhenUsed="0" w:qFormat="1"/>
-    <w:lsdException w:name="Quote" w:semiHidden="0" w:uiPriority="29" w:unhideWhenUsed="0" w:qFormat="1"/>
-    <w:lsdException w:name="Intense Quote" w:semiHidden="0" w:uiPriority="30" w:unhideWhenUsed="0" w:qFormat="1"/>
-    <w:lsdException w:name="Medium List 2 Accent 1" w:semiHidden="0" w:uiPriority="66" w:unhideWhenUsed="0"/>
-    <w:lsdException w:name="Medium Grid 1 Accent 1" w:semiHidden="0" w:uiPriority="67" w:unhideWhenUsed="0"/>
-    <w:lsdException w:name="Medium Grid 2 Accent 1" w:semiHidden="0" w:uiPriority="68" w:unhideWhenUsed="0"/>
-    <w:lsdException w:name="Medium Grid 3 Accent 1" w:semiHidden="0" w:uiPriority="69" w:unhideWhenUsed="0"/>
-    <w:lsdException w:name="Dark List Accent 1" w:semiHidden="0" w:uiPriority="70" w:unhideWhenUsed="0"/>
-    <w:lsdException w:name="Colorful Shading Accent 1" w:semiHidden="0" w:uiPriority="71" w:unhideWhenUsed="0"/>
-    <w:lsdException w:name="Colorful List Accent 1" w:semiHidden="0" w:uiPriority="72" w:unhideWhenUsed="0"/>
-    <w:lsdException w:name="Colorful Grid Accent 1" w:semiHidden="0" w:uiPriority="73" w:unhideWhenUsed="0"/>
-    <w:lsdException w:name="Light Shading Accent 2" w:semiHidden="0" w:uiPriority="60" w:unhideWhenUsed="0"/>
-    <w:lsdException w:name="Light List Accent 2" w:semiHidden="0" w:uiPriority="61" w:unhideWhenUsed="0"/>
-    <w:lsdException w:name="Light Grid Accent 2" w:semiHidden="0" w:uiPriority="62" w:unhideWhenUsed="0"/>
-    <w:lsdException w:name="Medium Shading 1 Accent 2" w:semiHidden="0" w:uiPriority="63" w:unhideWhenUsed="0"/>
-    <w:lsdException w:name="Medium Shading 2 Accent 2" w:semiHidden="0" w:uiPriority="64" w:unhideWhenUsed="0"/>
-    <w:lsdException w:name="Medium List 1 Accent 2" w:semiHidden="0" w:uiPriority="65" w:unhideWhenUsed="0"/>
-    <w:lsdException w:name="Medium List 2 Accent 2" w:semiHidden="0" w:uiPriority="66" w:unhideWhenUsed="0"/>
-    <w:lsdException w:name="Medium Grid 1 Accent 2" w:semiHidden="0" w:uiPriority="67" w:unhideWhenUsed="0"/>
-    <w:lsdException w:name="Medium Grid 2 Accent 2" w:semiHidden="0" w:uiPriority="68" w:unhideWhenUsed="0"/>
-    <w:lsdException w:name="Medium Grid 3 Accent 2" w:semiHidden="0" w:uiPriority="69" w:unhideWhenUsed="0"/>
-    <w:lsdException w:name="Dark List Accent 2" w:semiHidden="0" w:uiPriority="70" w:unhideWhenUsed="0"/>
-    <w:lsdException w:name="Colorful Shading Accent 2" w:semiHidden="0" w:uiPriority="71" w:unhideWhenUsed="0"/>
-    <w:lsdException w:name="Colorful List Accent 2" w:semiHidden="0" w:uiPriority="72" w:unhideWhenUsed="0"/>
-    <w:lsdException w:name="Colorful Grid Accent 2" w:semiHidden="0" w:uiPriority="73" w:unhideWhenUsed="0"/>
-    <w:lsdException w:name="Light Shading Accent 3" w:semiHidden="0" w:uiPriority="60" w:unhideWhenUsed="0"/>
-    <w:lsdException w:name="Light List Accent 3" w:semiHidden="0" w:uiPriority="61" w:unhideWhenUsed="0"/>
-    <w:lsdException w:name="Light Grid Accent 3" w:semiHidden="0" w:uiPriority="62" w:unhideWhenUsed="0"/>
-    <w:lsdException w:name="Medium Shading 1 Accent 3" w:semiHidden="0" w:uiPriority="63" w:unhideWhenUsed="0"/>
-    <w:lsdException w:name="Medium Shading 2 Accent 3" w:semiHidden="0" w:uiPriority="64" w:unhideWhenUsed="0"/>
-    <w:lsdException w:name="Medium List 1 Accent 3" w:semiHidden="0" w:uiPriority="65" w:unhideWhenUsed="0"/>
-    <w:lsdException w:name="Medium List 2 Accent 3" w:semiHidden="0" w:uiPriority="66" w:unhideWhenUsed="0"/>
-    <w:lsdException w:name="Medium Grid 1 Accent 3" w:semiHidden="0" w:uiPriority="67" w:unhideWhenUsed="0"/>
-    <w:lsdException w:name="Medium Grid 2 Accent 3" w:semiHidden="0" w:uiPriority="68" w:unhideWhenUsed="0"/>
-    <w:lsdException w:name="Medium Grid 3 Accent 3" w:semiHidden="0" w:uiPriority="69" w:unhideWhenUsed="0"/>
-    <w:lsdException w:name="Dark List Accent 3" w:semiHidden="0" w:uiPriority="70" w:unhideWhenUsed="0"/>
-    <w:lsdException w:name="Colorful Shading Accent 3" w:semiHidden="0" w:uiPriority="71" w:unhideWhenUsed="0"/>
-    <w:lsdException w:name="Colorful List Accent 3" w:semiHidden="0" w:uiPriority="72" w:unhideWhenUsed="0"/>
-    <w:lsdException w:name="Colorful Grid Accent 3" w:semiHidden="0" w:uiPriority="73" w:unhideWhenUsed="0"/>
-    <w:lsdException w:name="Light Shading Accent 4" w:semiHidden="0" w:uiPriority="60" w:unhideWhenUsed="0"/>
-    <w:lsdException w:name="Light List Accent 4" w:semiHidden="0" w:uiPriority="61" w:unhideWhenUsed="0"/>
-    <w:lsdException w:name="Light Grid Accent 4" w:semiHidden="0" w:uiPriority="62" w:unhideWhenUsed="0"/>
-    <w:lsdException w:name="Medium Shading 1 Accent 4" w:semiHidden="0" w:uiPriority="63" w:unhideWhenUsed="0"/>
-    <w:lsdException w:name="Medium Shading 2 Accent 4" w:semiHidden="0" w:uiPriority="64" w:unhideWhenUsed="0"/>
-    <w:lsdException w:name="Medium List 1 Accent 4" w:semiHidden="0" w:uiPriority="65" w:unhideWhenUsed="0"/>
-    <w:lsdException w:name="Medium List 2 Accent 4" w:semiHidden="0" w:uiPriority="66" w:unhideWhenUsed="0"/>
-    <w:lsdException w:name="Medium Grid 1 Accent 4" w:semiHidden="0" w:uiPriority="67" w:unhideWhenUsed="0"/>
-    <w:lsdException w:name="Medium Grid 2 Accent 4" w:semiHidden="0" w:uiPriority="68" w:unhideWhenUsed="0"/>
-    <w:lsdException w:name="Medium Grid 3 Accent 4" w:semiHidden="0" w:uiPriority="69" w:unhideWhenUsed="0"/>
-    <w:lsdException w:name="Dark List Accent 4" w:semiHidden="0" w:uiPriority="70" w:unhideWhenUsed="0"/>
-    <w:lsdException w:name="Colorful Shading Accent 4" w:semiHidden="0" w:uiPriority="71" w:unhideWhenUsed="0"/>
-    <w:lsdException w:name="Colorful List Accent 4" w:semiHidden="0" w:uiPriority="72" w:unhideWhenUsed="0"/>
-    <w:lsdException w:name="Colorful Grid Accent 4" w:semiHidden="0" w:uiPriority="73" w:unhideWhenUsed="0"/>
-    <w:lsdException w:name="Light Shading Accent 5" w:semiHidden="0" w:uiPriority="60" w:unhideWhenUsed="0"/>
-    <w:lsdException w:name="Light List Accent 5" w:semiHidden="0" w:uiPriority="61" w:unhideWhenUsed="0"/>
-    <w:lsdException w:name="Light Grid Accent 5" w:semiHidden="0" w:uiPriority="62" w:unhideWhenUsed="0"/>
-    <w:lsdException w:name="Medium Shading 1 Accent 5" w:semiHidden="0" w:uiPriority="63" w:unhideWhenUsed="0"/>
-    <w:lsdException w:name="Medium Shading 2 Accent 5" w:semiHidden="0" w:uiPriority="64" w:unhideWhenUsed="0"/>
-    <w:lsdException w:name="Medium List 1 Accent 5" w:semiHidden="0" w:uiPriority="65" w:unhideWhenUsed="0"/>
-    <w:lsdException w:name="Medium List 2 Accent 5" w:semiHidden="0" w:uiPriority="66" w:unhideWhenUsed="0"/>
-    <w:lsdException w:name="Medium Grid 1 Accent 5" w:semiHidden="0" w:uiPriority="67" w:unhideWhenUsed="0"/>
-    <w:lsdException w:name="Medium Grid 2 Accent 5" w:semiHidden="0" w:uiPriority="68" w:unhideWhenUsed="0"/>
-    <w:lsdException w:name="Medium Grid 3 Accent 5" w:semiHidden="0" w:uiPriority="69" w:unhideWhenUsed="0"/>
-    <w:lsdException w:name="Dark List Accent 5" w:semiHidden="0" w:uiPriority="70" w:unhideWhenUsed="0"/>
-    <w:lsdException w:name="Colorful Shading Accent 5" w:semiHidden="0" w:uiPriority="71" w:unhideWhenUsed="0"/>
-    <w:lsdException w:name="Colorful List Accent 5" w:semiHidden="0" w:uiPriority="72" w:unhideWhenUsed="0"/>
-    <w:lsdException w:name="Colorful Grid Accent 5" w:semiHidden="0" w:uiPriority="73" w:unhideWhenUsed="0"/>
-    <w:lsdException w:name="Light Shading Accent 6" w:semiHidden="0" w:uiPriority="60" w:unhideWhenUsed="0"/>
-    <w:lsdException w:name="Light List Accent 6" w:semiHidden="0" w:uiPriority="61" w:unhideWhenUsed="0"/>
-    <w:lsdException w:name="Light Grid Accent 6" w:semiHidden="0" w:uiPriority="62" w:unhideWhenUsed="0"/>
-    <w:lsdException w:name="Medium Shading 1 Accent 6" w:semiHidden="0" w:uiPriority="63" w:unhideWhenUsed="0"/>
-    <w:lsdException w:name="Medium Shading 2 Accent 6" w:semiHidden="0" w:uiPriority="64" w:unhideWhenUsed="0"/>
-    <w:lsdException w:name="Medium List 1 Accent 6" w:semiHidden="0" w:uiPriority="65" w:unhideWhenUsed="0"/>
-    <w:lsdException w:name="Medium List 2 Accent 6" w:semiHidden="0" w:uiPriority="66" w:unhideWhenUsed="0"/>
-    <w:lsdException w:name="Medium Grid 1 Accent 6" w:semiHidden="0" w:uiPriority="67" w:unhideWhenUsed="0"/>
-    <w:lsdException w:name="Medium Grid 2 Accent 6" w:semiHidden="0" w:uiPriority="68" w:unhideWhenUsed="0"/>
-    <w:lsdException w:name="Medium Grid 3 Accent 6" w:semiHidden="0" w:uiPriority="69" w:unhideWhenUsed="0"/>
-    <w:lsdException w:name="Dark List Accent 6" w:semiHidden="0" w:uiPriority="70" w:unhideWhenUsed="0"/>
-    <w:lsdException w:name="Colorful Shading Accent 6" w:semiHidden="0" w:uiPriority="71" w:unhideWhenUsed="0"/>
-    <w:lsdException w:name="Colorful List Accent 6" w:semiHidden="0" w:uiPriority="72" w:unhideWhenUsed="0"/>
-    <w:lsdException w:name="Colorful Grid Accent 6" w:semiHidden="0" w:uiPriority="73" w:unhideWhenUsed="0"/>
-    <w:lsdException w:name="Subtle Emphasis" w:semiHidden="0" w:uiPriority="19" w:unhideWhenUsed="0" w:qFormat="1"/>
-    <w:lsdException w:name="Intense Emphasis" w:semiHidden="0" w:uiPriority="21" w:unhideWhenUsed="0" w:qFormat="1"/>
-    <w:lsdException w:name="Subtle Reference" w:semiHidden="0" w:uiPriority="31" w:unhideWhenUsed="0" w:qFormat="1"/>
-    <w:lsdException w:name="Intense Reference" w:semiHidden="0" w:uiPriority="32" w:unhideWhenUsed="0" w:qFormat="1"/>
-    <w:lsdException w:name="Book Title" w:semiHidden="0" w:uiPriority="33" w:unhideWhenUsed="0" w:qFormat="1"/>
-    <w:lsdException w:name="Bibliography" w:uiPriority="37"/>
-    <w:lsdException w:name="TOC Heading" w:uiPriority="39" w:qFormat="1"/>
-  </w:latentStyles>
-  <w:style w:type="paragraph" w:default="1" w:styleId="Normal">
-    <w:name w:val="Normal"/>
-    <w:qFormat/>
-  </w:style>
-  <w:style w:type="paragraph" w:styleId="Heading1">
-    <w:name w:val="heading 1"/>
-    <w:basedOn w:val="Normal"/>
-    <w:next w:val="Normal"/>
-    <w:link w:val="Heading1Char"/>
-    <w:uiPriority w:val="9"/>
-    <w:qFormat/>
-    <w:rsid w:val="00C11125"/>
-    <w:pPr>
-      <w:keepNext/>
-      <w:keepLines/>
-      <w:spacing w:before="480" w:after="0"/>
-      <w:outlineLvl w:val="0"/>
-    </w:pPr>
-    <w:rPr>
-      <w:rFonts w:asciiTheme="majorHAnsi" w:eastAsiaTheme="majorEastAsia" w:hAnsiTheme="majorHAnsi" w:cstheme="majorBidi"/>
-      <w:b/>
-      <w:bCs/>
-      <w:color w:val="2E74B5" w:themeColor="accent1" w:themeShade="BF"/>
-      <w:sz w:val="28"/>
-      <w:szCs w:val="28"/>
-    </w:rPr>
-  </w:style>
-  <w:style w:type="paragraph" w:styleId="Heading2">
-    <w:name w:val="heading 2"/>
-    <w:basedOn w:val="Normal"/>
-    <w:next w:val="Normal"/>
-    <w:link w:val="Heading2Char"/>
-    <w:uiPriority w:val="9"/>
-    <w:unhideWhenUsed/>
-    <w:qFormat/>
-    <w:rsid w:val="00F3759D"/>
-    <w:pPr>
-      <w:keepNext/>
-      <w:keepLines/>
-      <w:spacing w:before="40" w:after="0"/>
-      <w:outlineLvl w:val="1"/>
-    </w:pPr>
-    <w:rPr>
-      <w:rFonts w:asciiTheme="majorHAnsi" w:eastAsiaTheme="majorEastAsia" w:hAnsiTheme="majorHAnsi" w:cstheme="majorBidi"/>
-      <w:color w:val="2E74B5" w:themeColor="accent1" w:themeShade="BF"/>
-      <w:sz w:val="26"/>
-      <w:szCs w:val="26"/>
-    </w:rPr>
-  </w:style>
-  <w:style w:type="character" w:default="1" w:styleId="DefaultParagraphFont">
-    <w:name w:val="Default Paragraph Font"/>
-    <w:uiPriority w:val="1"/>
-    <w:unhideWhenUsed/>
-  </w:style>
-  <w:style w:type="table" w:default="1" w:styleId="TableNormal">
-    <w:name w:val="Normal Table"/>
-    <w:uiPriority w:val="99"/>
-    <w:semiHidden/>
-    <w:unhideWhenUsed/>
-    <w:tblPr>
-      <w:tblInd w:w="0" w:type="dxa"/>
-      <w:tblCellMar>
-        <w:top w:w="0" w:type="dxa"/>
-        <w:left w:w="108" w:type="dxa"/>
-        <w:bottom w:w="0" w:type="dxa"/>
-        <w:right w:w="108" w:type="dxa"/>
-      </w:tblCellMar>
-    </w:tblPr>
-  </w:style>
-  <w:style w:type="numbering" w:default="1" w:styleId="NoList">
-    <w:name w:val="No List"/>
-    <w:uiPriority w:val="99"/>
-    <w:semiHidden/>
-    <w:unhideWhenUsed/>
-  </w:style>
-  <w:style w:type="paragraph" w:styleId="Title">
-    <w:name w:val="Title"/>
-    <w:basedOn w:val="Normal"/>
-    <w:next w:val="Normal"/>
-    <w:link w:val="TitleChar"/>
-    <w:uiPriority w:val="10"/>
-    <w:qFormat/>
-    <w:rsid w:val="00A3385D"/>
-    <w:pPr>
-      <w:spacing w:after="0" w:line="240" w:lineRule="auto"/>
-      <w:contextualSpacing/>
-    </w:pPr>
-    <w:rPr>
-      <w:rFonts w:asciiTheme="majorHAnsi" w:eastAsiaTheme="majorEastAsia" w:hAnsiTheme="majorHAnsi" w:cstheme="majorBidi"/>
-      <w:spacing w:val="-10"/>
-      <w:kern w:val="28"/>
-      <w:sz w:val="56"/>
-      <w:szCs w:val="56"/>
-    </w:rPr>
-  </w:style>
-  <w:style w:type="character" w:customStyle="1" w:styleId="TitleChar">
-    <w:name w:val="Title Char"/>
-    <w:basedOn w:val="DefaultParagraphFont"/>
-    <w:link w:val="Title"/>
-    <w:uiPriority w:val="10"/>
-    <w:rsid w:val="00A3385D"/>
-    <w:rPr>
-      <w:rFonts w:asciiTheme="majorHAnsi" w:eastAsiaTheme="majorEastAsia" w:hAnsiTheme="majorHAnsi" w:cstheme="majorBidi"/>
-      <w:spacing w:val="-10"/>
-      <w:kern w:val="28"/>
-      <w:sz w:val="56"/>
-      <w:szCs w:val="56"/>
-    </w:rPr>
-  </w:style>
-  <w:style w:type="paragraph" w:styleId="NormalWeb">
-    <w:name w:val="Normal (Web)"/>
-    <w:basedOn w:val="Normal"/>
-    <w:uiPriority w:val="99"/>
-    <w:semiHidden/>
-    <w:unhideWhenUsed/>
-    <w:rsid w:val="00A3385D"/>
-    <w:pPr>
-      <w:spacing w:before="100" w:beforeAutospacing="1" w:after="100" w:afterAutospacing="1" w:line="240" w:lineRule="auto"/>
-    </w:pPr>
-    <w:rPr>
-      <w:rFonts w:ascii="Times New Roman" w:eastAsia="Times New Roman" w:hAnsi="Times New Roman" w:cs="Times New Roman"/>
-      <w:sz w:val="24"/>
-      <w:szCs w:val="24"/>
-      <w:lang w:eastAsia="da-DK"/>
-    </w:rPr>
-  </w:style>
-  <w:style w:type="paragraph" w:styleId="NoSpacing">
-    <w:name w:val="No Spacing"/>
-    <w:uiPriority w:val="1"/>
-    <w:qFormat/>
-    <w:rsid w:val="00F3759D"/>
-    <w:pPr>
-      <w:spacing w:after="0" w:line="240" w:lineRule="auto"/>
-    </w:pPr>
-  </w:style>
-  <w:style w:type="character" w:customStyle="1" w:styleId="Heading2Char">
-    <w:name w:val="Heading 2 Char"/>
-    <w:basedOn w:val="DefaultParagraphFont"/>
-    <w:link w:val="Heading2"/>
-    <w:uiPriority w:val="9"/>
-    <w:rsid w:val="00F3759D"/>
-    <w:rPr>
-      <w:rFonts w:asciiTheme="majorHAnsi" w:eastAsiaTheme="majorEastAsia" w:hAnsiTheme="majorHAnsi" w:cstheme="majorBidi"/>
-      <w:color w:val="2E74B5" w:themeColor="accent1" w:themeShade="BF"/>
-      <w:sz w:val="26"/>
-      <w:szCs w:val="26"/>
-    </w:rPr>
-  </w:style>
-  <w:style w:type="paragraph" w:styleId="ListParagraph">
-    <w:name w:val="List Paragraph"/>
-    <w:basedOn w:val="Normal"/>
-    <w:uiPriority w:val="34"/>
-    <w:qFormat/>
-    <w:rsid w:val="00A872FA"/>
-    <w:pPr>
-      <w:ind w:left="720"/>
-      <w:contextualSpacing/>
-    </w:pPr>
-  </w:style>
-  <w:style w:type="table" w:styleId="TableGrid">
-    <w:name w:val="Table Grid"/>
-    <w:basedOn w:val="TableNormal"/>
-    <w:uiPriority w:val="39"/>
-    <w:rsid w:val="00D4618E"/>
-    <w:pPr>
-      <w:spacing w:after="0" w:line="240" w:lineRule="auto"/>
-    </w:pPr>
-    <w:tblPr>
-      <w:tblInd w:w="0" w:type="dxa"/>
-      <w:tblBorders>
-        <w:top w:val="single" w:sz="4" w:space="0" w:color="auto"/>
-        <w:left w:val="single" w:sz="4" w:space="0" w:color="auto"/>
-        <w:bottom w:val="single" w:sz="4" w:space="0" w:color="auto"/>
-        <w:right w:val="single" w:sz="4" w:space="0" w:color="auto"/>
-        <w:insideH w:val="single" w:sz="4" w:space="0" w:color="auto"/>
-        <w:insideV w:val="single" w:sz="4" w:space="0" w:color="auto"/>
-      </w:tblBorders>
-      <w:tblCellMar>
-        <w:top w:w="0" w:type="dxa"/>
-        <w:left w:w="108" w:type="dxa"/>
-        <w:bottom w:w="0" w:type="dxa"/>
-        <w:right w:w="108" w:type="dxa"/>
-      </w:tblCellMar>
-    </w:tblPr>
-  </w:style>
-  <w:style w:type="paragraph" w:styleId="BalloonText">
-    <w:name w:val="Balloon Text"/>
-    <w:basedOn w:val="Normal"/>
-    <w:link w:val="BalloonTextChar"/>
-    <w:uiPriority w:val="99"/>
-    <w:semiHidden/>
-    <w:unhideWhenUsed/>
-    <w:rsid w:val="00211EF4"/>
-    <w:pPr>
-      <w:spacing w:after="0" w:line="240" w:lineRule="auto"/>
-    </w:pPr>
-    <w:rPr>
-      <w:rFonts w:ascii="Tahoma" w:hAnsi="Tahoma" w:cs="Tahoma"/>
-      <w:sz w:val="16"/>
-      <w:szCs w:val="16"/>
-    </w:rPr>
-  </w:style>
-  <w:style w:type="character" w:customStyle="1" w:styleId="BalloonTextChar">
-    <w:name w:val="Balloon Text Char"/>
-    <w:basedOn w:val="DefaultParagraphFont"/>
-    <w:link w:val="BalloonText"/>
-    <w:uiPriority w:val="99"/>
-    <w:semiHidden/>
-    <w:rsid w:val="00211EF4"/>
-    <w:rPr>
-      <w:rFonts w:ascii="Tahoma" w:hAnsi="Tahoma" w:cs="Tahoma"/>
-      <w:sz w:val="16"/>
-      <w:szCs w:val="16"/>
-    </w:rPr>
-  </w:style>
-  <w:style w:type="paragraph" w:styleId="Caption">
-    <w:name w:val="caption"/>
-    <w:basedOn w:val="Normal"/>
-    <w:next w:val="Normal"/>
-    <w:uiPriority w:val="35"/>
-    <w:unhideWhenUsed/>
-    <w:qFormat/>
-    <w:rsid w:val="009E4823"/>
-    <w:pPr>
-      <w:spacing w:after="200" w:line="240" w:lineRule="auto"/>
-    </w:pPr>
-    <w:rPr>
-      <w:b/>
-      <w:bCs/>
-      <w:color w:val="5B9BD5" w:themeColor="accent1"/>
-      <w:sz w:val="18"/>
-      <w:szCs w:val="18"/>
-    </w:rPr>
-  </w:style>
-  <w:style w:type="character" w:customStyle="1" w:styleId="Heading1Char">
-    <w:name w:val="Heading 1 Char"/>
-    <w:basedOn w:val="DefaultParagraphFont"/>
-    <w:link w:val="Heading1"/>
-    <w:uiPriority w:val="9"/>
-    <w:rsid w:val="00C11125"/>
-    <w:rPr>
-      <w:rFonts w:asciiTheme="majorHAnsi" w:eastAsiaTheme="majorEastAsia" w:hAnsiTheme="majorHAnsi" w:cstheme="majorBidi"/>
-      <w:b/>
-      <w:bCs/>
-      <w:color w:val="2E74B5" w:themeColor="accent1" w:themeShade="BF"/>
-      <w:sz w:val="28"/>
-      <w:szCs w:val="28"/>
-    </w:rPr>
-  </w:style>
-  <w:style w:type="paragraph" w:styleId="Header">
-    <w:name w:val="header"/>
-    <w:basedOn w:val="Normal"/>
-    <w:link w:val="HeaderChar"/>
-    <w:uiPriority w:val="99"/>
-    <w:unhideWhenUsed/>
-    <w:rsid w:val="00337B42"/>
-    <w:pPr>
-      <w:tabs>
-        <w:tab w:val="center" w:pos="4819"/>
-        <w:tab w:val="right" w:pos="9638"/>
-      </w:tabs>
-      <w:spacing w:after="0" w:line="240" w:lineRule="auto"/>
-    </w:pPr>
-  </w:style>
-  <w:style w:type="character" w:customStyle="1" w:styleId="HeaderChar">
-    <w:name w:val="Header Char"/>
-    <w:basedOn w:val="DefaultParagraphFont"/>
-    <w:link w:val="Header"/>
-    <w:uiPriority w:val="99"/>
-    <w:rsid w:val="00337B42"/>
-  </w:style>
-  <w:style w:type="paragraph" w:styleId="Footer">
-    <w:name w:val="footer"/>
-    <w:basedOn w:val="Normal"/>
-    <w:link w:val="FooterChar"/>
-    <w:uiPriority w:val="99"/>
-    <w:unhideWhenUsed/>
-    <w:rsid w:val="00337B42"/>
-    <w:pPr>
-      <w:tabs>
-        <w:tab w:val="center" w:pos="4819"/>
-        <w:tab w:val="right" w:pos="9638"/>
-      </w:tabs>
-      <w:spacing w:after="0" w:line="240" w:lineRule="auto"/>
-    </w:pPr>
-  </w:style>
-  <w:style w:type="character" w:customStyle="1" w:styleId="FooterChar">
-    <w:name w:val="Footer Char"/>
-    <w:basedOn w:val="DefaultParagraphFont"/>
-    <w:link w:val="Footer"/>
+  <w:style w:type="character" w:customStyle="1" w:styleId="SidefodTegn">
+    <w:name w:val="Sidefod Tegn"/>
+    <w:basedOn w:val="Standardskrifttypeiafsnit"/>
+    <w:link w:val="Sidefod"/>
     <w:uiPriority w:val="99"/>
     <w:rsid w:val="00337B42"/>
   </w:style>
@@ -4331,7 +4334,7 @@
   <a:extraClrSchemeLst/>
   <a:extLst>
     <a:ext uri="{05A4C25C-085E-4340-85A3-A5531E510DB2}">
-      <thm15:themeFamily xmlns:thm15="http://schemas.microsoft.com/office/thememl/2012/main" xmlns="" name="Office Theme" id="{62F939B6-93AF-4DB8-9C6B-D6C7DFDC589F}" vid="{4A3C46E8-61CC-4603-A589-7422A47A8E4A}"/>
+      <thm15:themeFamily xmlns:thm15="http://schemas.microsoft.com/office/thememl/2012/main" name="Office Theme" id="{62F939B6-93AF-4DB8-9C6B-D6C7DFDC589F}" vid="{4A3C46E8-61CC-4603-A589-7422A47A8E4A}"/>
     </a:ext>
   </a:extLst>
 </a:theme>
@@ -4342,7 +4345,7 @@
 </file>
 
 <file path=customXml/itemProps1.xml><?xml version="1.0" encoding="utf-8"?>
-<ds:datastoreItem xmlns:ds="http://schemas.openxmlformats.org/officeDocument/2006/customXml" ds:itemID="{5A979CE4-565C-40BC-9A20-F5CB27D6C4F7}">
+<ds:datastoreItem xmlns:ds="http://schemas.openxmlformats.org/officeDocument/2006/customXml" ds:itemID="{DEDF060A-D885-4EED-A977-016FE1DEB602}">
   <ds:schemaRefs>
     <ds:schemaRef ds:uri="http://schemas.openxmlformats.org/officeDocument/2006/bibliography"/>
   </ds:schemaRefs>

</xml_diff>